<commit_message>
Added mesh curving and updated documentation
</commit_message>
<xml_diff>
--- a/Design/Rope_Tool_Design_vA.docx
+++ b/Design/Rope_Tool_Design_vA.docx
@@ -342,7 +342,25 @@
         </w:numPr>
       </w:pPr>
       <w:r>
-        <w:t xml:space="preserve">Add any # of points in a 2D (XY) space and connect faces </w:t>
+        <w:t xml:space="preserve">Add any # of points in a </w:t>
+      </w:r>
+      <w:r>
+        <w:t>3</w:t>
+      </w:r>
+      <w:r>
+        <w:t xml:space="preserve">D space and connect faces </w:t>
+      </w:r>
+    </w:p>
+    <w:p>
+      <w:pPr>
+        <w:pStyle w:val="ListParagraph"/>
+        <w:numPr>
+          <w:ilvl w:val="1"/>
+          <w:numId w:val="2"/>
+        </w:numPr>
+      </w:pPr>
+      <w:r>
+        <w:t>Add mesh UVs</w:t>
       </w:r>
     </w:p>
     <w:p>
@@ -382,6 +400,9 @@
     </w:p>
     <w:p>
       <w:pPr>
+        <w:pBdr>
+          <w:bottom w:val="single" w:sz="6" w:space="1" w:color="auto"/>
+        </w:pBdr>
         <w:rPr>
           <w:b/>
           <w:bCs/>
@@ -395,7 +416,6 @@
         <w:t>Project Pseudocode and Design</w:t>
       </w:r>
     </w:p>
-    <w:p/>
     <w:p>
       <w:pPr>
         <w:pStyle w:val="ListParagraph"/>
@@ -743,23 +763,7 @@
           <w:szCs w:val="20"/>
         </w:rPr>
         <w:tab/>
-        <w:t>x = (center.x + Radius * cos(</w:t>
-      </w:r>
-      <w:r>
-        <w:rPr>
-          <w:rFonts w:ascii="Consolas" w:hAnsi="Consolas"/>
-          <w:sz w:val="20"/>
-          <w:szCs w:val="20"/>
-        </w:rPr>
-        <w:t>A°</w:t>
-      </w:r>
-      <w:r>
-        <w:rPr>
-          <w:rFonts w:ascii="Consolas" w:hAnsi="Consolas"/>
-          <w:sz w:val="20"/>
-          <w:szCs w:val="20"/>
-        </w:rPr>
-        <w:t xml:space="preserve"> * CullingDir * int + offset))</w:t>
+        <w:t>x = (center.x + Radius * cos(A° * CullingDir * int + offset))</w:t>
       </w:r>
     </w:p>
     <w:p>
@@ -777,15 +781,7 @@
           <w:sz w:val="20"/>
           <w:szCs w:val="20"/>
         </w:rPr>
-        <w:t>y = (center.y + Radius * sin(A</w:t>
-      </w:r>
-      <w:r>
-        <w:rPr>
-          <w:rFonts w:ascii="Consolas" w:hAnsi="Consolas"/>
-          <w:sz w:val="20"/>
-          <w:szCs w:val="20"/>
-        </w:rPr>
-        <w:t>°</w:t>
+        <w:t>y = (center.y + Radius * sin(A°</w:t>
       </w:r>
       <w:r>
         <w:rPr>
@@ -1201,43 +1197,7 @@
         <w:rPr>
           <w:szCs w:val="24"/>
         </w:rPr>
-        <w:t xml:space="preserve">[offset , (offset + </w:t>
-      </w:r>
-      <w:r>
-        <w:rPr>
-          <w:szCs w:val="24"/>
-        </w:rPr>
-        <w:t>1</w:t>
-      </w:r>
-      <w:r>
-        <w:rPr>
-          <w:szCs w:val="24"/>
-        </w:rPr>
-        <w:t xml:space="preserve">) + </w:t>
-      </w:r>
-      <w:r>
-        <w:rPr>
-          <w:szCs w:val="24"/>
-        </w:rPr>
-        <w:t>2</w:t>
-      </w:r>
-      <w:r>
-        <w:rPr>
-          <w:szCs w:val="24"/>
-        </w:rPr>
-        <w:t xml:space="preserve">, (offset + 2) + </w:t>
-      </w:r>
-      <w:r>
-        <w:rPr>
-          <w:szCs w:val="24"/>
-        </w:rPr>
-        <w:t>2</w:t>
-      </w:r>
-      <w:r>
-        <w:rPr>
-          <w:szCs w:val="24"/>
-        </w:rPr>
-        <w:t>]</w:t>
+        <w:t>[offset , (offset + 1) + 2, (offset + 2) + 2]</w:t>
       </w:r>
     </w:p>
     <w:p>
@@ -1251,31 +1211,7 @@
         <w:rPr>
           <w:szCs w:val="24"/>
         </w:rPr>
-        <w:t xml:space="preserve">[offset , (offset + 1) + </w:t>
-      </w:r>
-      <w:r>
-        <w:rPr>
-          <w:szCs w:val="24"/>
-        </w:rPr>
-        <w:t>3</w:t>
-      </w:r>
-      <w:r>
-        <w:rPr>
-          <w:szCs w:val="24"/>
-        </w:rPr>
-        <w:t xml:space="preserve">, (offset + 2) + </w:t>
-      </w:r>
-      <w:r>
-        <w:rPr>
-          <w:szCs w:val="24"/>
-        </w:rPr>
-        <w:t>3</w:t>
-      </w:r>
-      <w:r>
-        <w:rPr>
-          <w:szCs w:val="24"/>
-        </w:rPr>
-        <w:t>]</w:t>
+        <w:t>[offset , (offset + 1) + 3, (offset + 2) + 3]</w:t>
       </w:r>
     </w:p>
     <w:p>
@@ -1289,31 +1225,7 @@
         <w:rPr>
           <w:szCs w:val="24"/>
         </w:rPr>
-        <w:t xml:space="preserve">[offset , (offset + 1) + </w:t>
-      </w:r>
-      <w:r>
-        <w:rPr>
-          <w:szCs w:val="24"/>
-        </w:rPr>
-        <w:t>4</w:t>
-      </w:r>
-      <w:r>
-        <w:rPr>
-          <w:szCs w:val="24"/>
-        </w:rPr>
-        <w:t xml:space="preserve">, (offset + 2) + </w:t>
-      </w:r>
-      <w:r>
-        <w:rPr>
-          <w:szCs w:val="24"/>
-        </w:rPr>
-        <w:t>4</w:t>
-      </w:r>
-      <w:r>
-        <w:rPr>
-          <w:szCs w:val="24"/>
-        </w:rPr>
-        <w:t>]</w:t>
+        <w:t>[offset , (offset + 1) + 4, (offset + 2) + 4]</w:t>
       </w:r>
     </w:p>
     <w:p>
@@ -1327,31 +1239,7 @@
         <w:rPr>
           <w:szCs w:val="24"/>
         </w:rPr>
-        <w:t>[offset , (offset + 1) +</w:t>
-      </w:r>
-      <w:r>
-        <w:rPr>
-          <w:szCs w:val="24"/>
-        </w:rPr>
-        <w:t xml:space="preserve"> (Numsides - 1)</w:t>
-      </w:r>
-      <w:r>
-        <w:rPr>
-          <w:szCs w:val="24"/>
-        </w:rPr>
-        <w:t xml:space="preserve"> , (offset + 2) + </w:t>
-      </w:r>
-      <w:r>
-        <w:rPr>
-          <w:szCs w:val="24"/>
-        </w:rPr>
-        <w:t>5</w:t>
-      </w:r>
-      <w:r>
-        <w:rPr>
-          <w:szCs w:val="24"/>
-        </w:rPr>
-        <w:t>]</w:t>
+        <w:t>[offset , (offset + 1) + (Numsides - 1) , (offset + 2) + 5]</w:t>
       </w:r>
     </w:p>
     <w:p>
@@ -2383,31 +2271,7 @@
         <w:rPr>
           <w:szCs w:val="24"/>
         </w:rPr>
-        <w:t xml:space="preserve">[offset, (offset + 1) – </w:t>
-      </w:r>
-      <w:r>
-        <w:rPr>
-          <w:szCs w:val="24"/>
-        </w:rPr>
-        <w:t>1</w:t>
-      </w:r>
-      <w:r>
-        <w:rPr>
-          <w:szCs w:val="24"/>
-        </w:rPr>
-        <w:t xml:space="preserve">, (offset + # of sides) - </w:t>
-      </w:r>
-      <w:r>
-        <w:rPr>
-          <w:szCs w:val="24"/>
-        </w:rPr>
-        <w:t>1</w:t>
-      </w:r>
-      <w:r>
-        <w:rPr>
-          <w:szCs w:val="24"/>
-        </w:rPr>
-        <w:t>]</w:t>
+        <w:t>[offset, (offset + 1) – 1, (offset + # of sides) - 1]</w:t>
       </w:r>
     </w:p>
     <w:p>
@@ -2421,31 +2285,7 @@
         <w:rPr>
           <w:szCs w:val="24"/>
         </w:rPr>
-        <w:t xml:space="preserve">[offset, (offset + 1) – </w:t>
-      </w:r>
-      <w:r>
-        <w:rPr>
-          <w:szCs w:val="24"/>
-        </w:rPr>
-        <w:t>2</w:t>
-      </w:r>
-      <w:r>
-        <w:rPr>
-          <w:szCs w:val="24"/>
-        </w:rPr>
-        <w:t xml:space="preserve">, (offset + # of sides) - </w:t>
-      </w:r>
-      <w:r>
-        <w:rPr>
-          <w:szCs w:val="24"/>
-        </w:rPr>
-        <w:t>2</w:t>
-      </w:r>
-      <w:r>
-        <w:rPr>
-          <w:szCs w:val="24"/>
-        </w:rPr>
-        <w:t>]</w:t>
+        <w:t>[offset, (offset + 1) – 2, (offset + # of sides) - 2]</w:t>
       </w:r>
     </w:p>
     <w:p>
@@ -2459,31 +2299,7 @@
         <w:rPr>
           <w:szCs w:val="24"/>
         </w:rPr>
-        <w:t xml:space="preserve">[offset, (offset + 1) – </w:t>
-      </w:r>
-      <w:r>
-        <w:rPr>
-          <w:szCs w:val="24"/>
-        </w:rPr>
-        <w:t>3</w:t>
-      </w:r>
-      <w:r>
-        <w:rPr>
-          <w:szCs w:val="24"/>
-        </w:rPr>
-        <w:t xml:space="preserve">, (offset + # of sides) - </w:t>
-      </w:r>
-      <w:r>
-        <w:rPr>
-          <w:szCs w:val="24"/>
-        </w:rPr>
-        <w:t>3</w:t>
-      </w:r>
-      <w:r>
-        <w:rPr>
-          <w:szCs w:val="24"/>
-        </w:rPr>
-        <w:t>]</w:t>
+        <w:t>[offset, (offset + 1) – 3, (offset + # of sides) - 3]</w:t>
       </w:r>
     </w:p>
     <w:p>
@@ -2497,31 +2313,7 @@
         <w:rPr>
           <w:szCs w:val="24"/>
         </w:rPr>
-        <w:t xml:space="preserve">[offset, (offset + 1) – </w:t>
-      </w:r>
-      <w:r>
-        <w:rPr>
-          <w:szCs w:val="24"/>
-        </w:rPr>
-        <w:t>4</w:t>
-      </w:r>
-      <w:r>
-        <w:rPr>
-          <w:szCs w:val="24"/>
-        </w:rPr>
-        <w:t xml:space="preserve">, (offset + # of sides) - </w:t>
-      </w:r>
-      <w:r>
-        <w:rPr>
-          <w:szCs w:val="24"/>
-        </w:rPr>
-        <w:t>4</w:t>
-      </w:r>
-      <w:r>
-        <w:rPr>
-          <w:szCs w:val="24"/>
-        </w:rPr>
-        <w:t>]</w:t>
+        <w:t>[offset, (offset + 1) – 4, (offset + # of sides) - 4]</w:t>
       </w:r>
     </w:p>
     <w:p>
@@ -2535,31 +2327,7 @@
         <w:rPr>
           <w:szCs w:val="24"/>
         </w:rPr>
-        <w:t xml:space="preserve">[offset, (offset + 1) – </w:t>
-      </w:r>
-      <w:r>
-        <w:rPr>
-          <w:szCs w:val="24"/>
-        </w:rPr>
-        <w:t>(# of sides - 1)</w:t>
-      </w:r>
-      <w:r>
-        <w:rPr>
-          <w:szCs w:val="24"/>
-        </w:rPr>
-        <w:t xml:space="preserve">, (offset + # of sides) - </w:t>
-      </w:r>
-      <w:r>
-        <w:rPr>
-          <w:szCs w:val="24"/>
-        </w:rPr>
-        <w:t>5</w:t>
-      </w:r>
-      <w:r>
-        <w:rPr>
-          <w:szCs w:val="24"/>
-        </w:rPr>
-        <w:t>]</w:t>
+        <w:t>[offset, (offset + 1) – (# of sides - 1), (offset + # of sides) - 5]</w:t>
       </w:r>
     </w:p>
     <w:p>
@@ -3368,16 +3136,2769 @@
     </w:p>
     <w:p>
       <w:pPr>
-        <w:rPr>
-          <w:rFonts w:ascii="Consolas" w:hAnsi="Consolas"/>
-          <w:sz w:val="20"/>
-          <w:szCs w:val="20"/>
-        </w:rPr>
-      </w:pPr>
+        <w:pStyle w:val="ListParagraph"/>
+        <w:numPr>
+          <w:ilvl w:val="0"/>
+          <w:numId w:val="3"/>
+        </w:numPr>
+        <w:rPr>
+          <w:b/>
+          <w:bCs/>
+        </w:rPr>
+      </w:pPr>
+      <w:r>
+        <w:rPr>
+          <w:b/>
+          <w:bCs/>
+        </w:rPr>
+        <w:t>Connect two faces</w:t>
+      </w:r>
+    </w:p>
+    <w:p>
+      <w:pPr>
+        <w:ind w:left="720"/>
+        <w:rPr>
+          <w:szCs w:val="24"/>
+        </w:rPr>
+      </w:pPr>
+      <w:r>
+        <w:rPr>
+          <w:szCs w:val="24"/>
+        </w:rPr>
+        <w:t>In order to connect two faces, we must develop the algorithm. The principles are the same as the base creation.</w:t>
+      </w:r>
+    </w:p>
+    <w:p>
+      <w:pPr>
+        <w:rPr>
+          <w:szCs w:val="24"/>
+        </w:rPr>
+      </w:pPr>
+      <w:r>
+        <w:lastRenderedPageBreak/>
+        <w:drawing>
+          <wp:inline distT="0" distB="0" distL="0" distR="0" wp14:anchorId="7BA6DFDF" wp14:editId="363210B2">
+            <wp:extent cx="5943600" cy="4332605"/>
+            <wp:effectExtent l="0" t="0" r="0" b="0"/>
+            <wp:docPr id="4" name="Picture 4"/>
+            <wp:cNvGraphicFramePr>
+              <a:graphicFrameLocks xmlns:a="http://schemas.openxmlformats.org/drawingml/2006/main" noChangeAspect="1"/>
+            </wp:cNvGraphicFramePr>
+            <a:graphic xmlns:a="http://schemas.openxmlformats.org/drawingml/2006/main">
+              <a:graphicData uri="http://schemas.openxmlformats.org/drawingml/2006/picture">
+                <pic:pic xmlns:pic="http://schemas.openxmlformats.org/drawingml/2006/picture">
+                  <pic:nvPicPr>
+                    <pic:cNvPr id="1" name=""/>
+                    <pic:cNvPicPr/>
+                  </pic:nvPicPr>
+                  <pic:blipFill>
+                    <a:blip r:embed="rId8"/>
+                    <a:stretch>
+                      <a:fillRect/>
+                    </a:stretch>
+                  </pic:blipFill>
+                  <pic:spPr>
+                    <a:xfrm>
+                      <a:off x="0" y="0"/>
+                      <a:ext cx="5943600" cy="4332605"/>
+                    </a:xfrm>
+                    <a:prstGeom prst="rect">
+                      <a:avLst/>
+                    </a:prstGeom>
+                  </pic:spPr>
+                </pic:pic>
+              </a:graphicData>
+            </a:graphic>
+          </wp:inline>
+        </w:drawing>
+      </w:r>
+    </w:p>
+    <w:p>
+      <w:pPr>
+        <w:rPr>
+          <w:szCs w:val="24"/>
+        </w:rPr>
+      </w:pPr>
+      <w:r>
+        <w:rPr>
+          <w:szCs w:val="24"/>
+        </w:rPr>
+        <w:t>Each corresponding vertex is connected with each other, along with the next/previous vertex. For example,</w:t>
+      </w:r>
     </w:p>
     <w:p>
       <w:pPr>
         <w:jc w:val="center"/>
+        <w:rPr>
+          <w:szCs w:val="24"/>
+        </w:rPr>
+      </w:pPr>
+      <w:r>
+        <w:rPr>
+          <w:szCs w:val="24"/>
+        </w:rPr>
+        <w:t xml:space="preserve">   A B C    A’ C’ F</w:t>
+      </w:r>
+    </w:p>
+    <w:p>
+      <w:pPr>
+        <w:jc w:val="center"/>
+        <w:rPr>
+          <w:szCs w:val="24"/>
+        </w:rPr>
+      </w:pPr>
+      <w:r>
+        <w:rPr>
+          <w:szCs w:val="24"/>
+        </w:rPr>
+        <w:t>[1,8,9] - [1,9,2]</w:t>
+      </w:r>
+    </w:p>
+    <w:p>
+      <w:pPr>
+        <w:jc w:val="center"/>
+        <w:rPr>
+          <w:szCs w:val="24"/>
+        </w:rPr>
+      </w:pPr>
+      <w:r>
+        <w:rPr>
+          <w:szCs w:val="24"/>
+        </w:rPr>
+        <w:t>[2,9,10] - [2,10,3]</w:t>
+      </w:r>
+    </w:p>
+    <w:p>
+      <w:pPr>
+        <w:jc w:val="center"/>
+        <w:rPr>
+          <w:szCs w:val="24"/>
+        </w:rPr>
+      </w:pPr>
+      <w:r>
+        <w:rPr>
+          <w:szCs w:val="24"/>
+        </w:rPr>
+        <w:t>[3,10,11] - [3,11,4]</w:t>
+      </w:r>
+    </w:p>
+    <w:p>
+      <w:pPr>
+        <w:jc w:val="center"/>
+        <w:rPr>
+          <w:szCs w:val="24"/>
+        </w:rPr>
+      </w:pPr>
+      <w:r>
+        <w:rPr>
+          <w:szCs w:val="24"/>
+        </w:rPr>
+        <w:t>[4,11,12] - [4,12,5]</w:t>
+      </w:r>
+    </w:p>
+    <w:p>
+      <w:pPr>
+        <w:jc w:val="center"/>
+        <w:rPr>
+          <w:szCs w:val="24"/>
+        </w:rPr>
+      </w:pPr>
+      <w:r>
+        <w:rPr>
+          <w:szCs w:val="24"/>
+        </w:rPr>
+        <w:t>[5,12,13] - [5,13,6]</w:t>
+      </w:r>
+    </w:p>
+    <w:p>
+      <w:pPr>
+        <w:jc w:val="center"/>
+        <w:rPr>
+          <w:szCs w:val="24"/>
+        </w:rPr>
+      </w:pPr>
+      <w:r>
+        <w:rPr>
+          <w:szCs w:val="24"/>
+        </w:rPr>
+        <w:t>[6,13,8] - [6,8,1]</w:t>
+      </w:r>
+    </w:p>
+    <w:p>
+      <w:pPr>
+        <w:rPr>
+          <w:szCs w:val="24"/>
+        </w:rPr>
+      </w:pPr>
+      <w:r>
+        <w:rPr>
+          <w:szCs w:val="24"/>
+        </w:rPr>
+        <w:t>Two offsets are then defined.</w:t>
+      </w:r>
+    </w:p>
+    <w:p>
+      <w:pPr>
+        <w:rPr>
+          <w:rFonts w:ascii="Consolas" w:hAnsi="Consolas"/>
+          <w:sz w:val="20"/>
+          <w:szCs w:val="20"/>
+        </w:rPr>
+      </w:pPr>
+      <w:r>
+        <w:rPr>
+          <w:szCs w:val="24"/>
+        </w:rPr>
+        <w:tab/>
+      </w:r>
+      <w:r>
+        <w:rPr>
+          <w:rFonts w:ascii="Consolas" w:hAnsi="Consolas"/>
+          <w:sz w:val="20"/>
+          <w:szCs w:val="20"/>
+        </w:rPr>
+        <w:t>Offset1 = offset 2 //Initial 0</w:t>
+      </w:r>
+    </w:p>
+    <w:p>
+      <w:pPr>
+        <w:rPr>
+          <w:rFonts w:ascii="Consolas" w:hAnsi="Consolas"/>
+          <w:sz w:val="20"/>
+          <w:szCs w:val="20"/>
+        </w:rPr>
+      </w:pPr>
+      <w:r>
+        <w:rPr>
+          <w:rFonts w:ascii="Consolas" w:hAnsi="Consolas"/>
+          <w:sz w:val="20"/>
+          <w:szCs w:val="20"/>
+        </w:rPr>
+        <w:tab/>
+        <w:t>Offset2 = offset1 + NumSides + 1</w:t>
+      </w:r>
+    </w:p>
+    <w:p>
+      <w:pPr>
+        <w:rPr>
+          <w:szCs w:val="24"/>
+        </w:rPr>
+      </w:pPr>
+      <w:r>
+        <w:rPr>
+          <w:szCs w:val="24"/>
+        </w:rPr>
+        <w:t>The pattern can then be thought of as:</w:t>
+      </w:r>
+    </w:p>
+    <w:p>
+      <w:pPr>
+        <w:pStyle w:val="ListParagraph"/>
+        <w:numPr>
+          <w:ilvl w:val="0"/>
+          <w:numId w:val="5"/>
+        </w:numPr>
+        <w:rPr>
+          <w:szCs w:val="24"/>
+        </w:rPr>
+      </w:pPr>
+      <w:r>
+        <w:rPr>
+          <w:szCs w:val="24"/>
+        </w:rPr>
+        <w:lastRenderedPageBreak/>
+        <w:t xml:space="preserve">[(offset1) + 1], (offset2) + 1, (offset2) + 2]     [(offset1) + 1, (offset2) + 2, </w:t>
+      </w:r>
+      <w:r>
+        <w:rPr>
+          <w:szCs w:val="24"/>
+        </w:rPr>
+        <w:t>(</w:t>
+      </w:r>
+      <w:r>
+        <w:rPr>
+          <w:szCs w:val="24"/>
+        </w:rPr>
+        <w:t>offset1</w:t>
+      </w:r>
+      <w:r>
+        <w:rPr>
+          <w:szCs w:val="24"/>
+        </w:rPr>
+        <w:t>)</w:t>
+      </w:r>
+      <w:r>
+        <w:rPr>
+          <w:szCs w:val="24"/>
+        </w:rPr>
+        <w:t xml:space="preserve"> + 2]</w:t>
+      </w:r>
+    </w:p>
+    <w:p>
+      <w:pPr>
+        <w:pStyle w:val="ListParagraph"/>
+        <w:numPr>
+          <w:ilvl w:val="0"/>
+          <w:numId w:val="5"/>
+        </w:numPr>
+        <w:rPr>
+          <w:szCs w:val="24"/>
+        </w:rPr>
+      </w:pPr>
+      <w:r>
+        <w:rPr>
+          <w:szCs w:val="24"/>
+        </w:rPr>
+        <w:t>[(offset1) + 2, (offset2) + 2, (offset2</w:t>
+      </w:r>
+      <w:r>
+        <w:rPr>
+          <w:szCs w:val="24"/>
+        </w:rPr>
+        <w:t>)</w:t>
+      </w:r>
+      <w:r>
+        <w:rPr>
+          <w:szCs w:val="24"/>
+        </w:rPr>
+        <w:t xml:space="preserve"> + 3]</w:t>
+      </w:r>
+      <w:r>
+        <w:rPr>
+          <w:szCs w:val="24"/>
+        </w:rPr>
+        <w:t xml:space="preserve">      [(offset1) + 2, (offset2) + 3, </w:t>
+      </w:r>
+      <w:r>
+        <w:rPr>
+          <w:szCs w:val="24"/>
+        </w:rPr>
+        <w:t>(</w:t>
+      </w:r>
+      <w:r>
+        <w:rPr>
+          <w:szCs w:val="24"/>
+        </w:rPr>
+        <w:t>offset1</w:t>
+      </w:r>
+      <w:r>
+        <w:rPr>
+          <w:szCs w:val="24"/>
+        </w:rPr>
+        <w:t>)</w:t>
+      </w:r>
+      <w:r>
+        <w:rPr>
+          <w:szCs w:val="24"/>
+        </w:rPr>
+        <w:t xml:space="preserve"> + 3]</w:t>
+      </w:r>
+    </w:p>
+    <w:p>
+      <w:pPr>
+        <w:pStyle w:val="ListParagraph"/>
+        <w:numPr>
+          <w:ilvl w:val="0"/>
+          <w:numId w:val="5"/>
+        </w:numPr>
+        <w:rPr>
+          <w:szCs w:val="24"/>
+        </w:rPr>
+      </w:pPr>
+      <w:r>
+        <w:rPr>
+          <w:szCs w:val="24"/>
+        </w:rPr>
+        <w:t>[(offset1) + 3, (offset2) + 3, (offset2) + 4]        [(offset1) + 2, (offset2) + 4, (offset1) + 4]</w:t>
+      </w:r>
+    </w:p>
+    <w:p>
+      <w:pPr>
+        <w:pStyle w:val="ListParagraph"/>
+        <w:numPr>
+          <w:ilvl w:val="0"/>
+          <w:numId w:val="5"/>
+        </w:numPr>
+        <w:rPr>
+          <w:szCs w:val="24"/>
+        </w:rPr>
+      </w:pPr>
+      <w:r>
+        <w:rPr>
+          <w:szCs w:val="24"/>
+        </w:rPr>
+        <w:t>…</w:t>
+      </w:r>
+    </w:p>
+    <w:p>
+      <w:pPr>
+        <w:pStyle w:val="ListParagraph"/>
+        <w:numPr>
+          <w:ilvl w:val="0"/>
+          <w:numId w:val="5"/>
+        </w:numPr>
+        <w:rPr>
+          <w:szCs w:val="24"/>
+        </w:rPr>
+      </w:pPr>
+      <w:r>
+        <w:rPr>
+          <w:szCs w:val="24"/>
+        </w:rPr>
+        <w:t>…</w:t>
+      </w:r>
+    </w:p>
+    <w:p>
+      <w:pPr>
+        <w:pStyle w:val="ListParagraph"/>
+        <w:numPr>
+          <w:ilvl w:val="0"/>
+          <w:numId w:val="5"/>
+        </w:numPr>
+        <w:rPr>
+          <w:szCs w:val="24"/>
+        </w:rPr>
+      </w:pPr>
+      <w:r>
+        <w:rPr>
+          <w:szCs w:val="24"/>
+        </w:rPr>
+        <w:t>[(offset1) + a, (offset2) + b, (offset2) + c]      [(offset1) + a, (offset2) + c, (offset1) + f]</w:t>
+      </w:r>
+    </w:p>
+    <w:p>
+      <w:pPr>
+        <w:ind w:left="360"/>
+        <w:rPr>
+          <w:szCs w:val="24"/>
+        </w:rPr>
+      </w:pPr>
+      <w:r>
+        <w:rPr>
+          <w:szCs w:val="24"/>
+        </w:rPr>
+        <w:t>Note that this is repeated as many sides as the shape has (hexagon has six sides).</w:t>
+      </w:r>
+    </w:p>
+    <w:p>
+      <w:pPr>
+        <w:ind w:left="360"/>
+        <w:rPr>
+          <w:szCs w:val="24"/>
+        </w:rPr>
+      </w:pPr>
+      <w:r>
+        <w:rPr>
+          <w:szCs w:val="24"/>
+        </w:rPr>
+        <w:t>Even more generalized, it can be described as the following,</w:t>
+      </w:r>
+    </w:p>
+    <w:p>
+      <w:pPr>
+        <w:ind w:left="360"/>
+        <w:jc w:val="center"/>
+        <w:rPr>
+          <w:szCs w:val="24"/>
+        </w:rPr>
+      </w:pPr>
+      <w:r>
+        <w:rPr>
+          <w:szCs w:val="24"/>
+        </w:rPr>
+        <w:t>[A, B, C] [A’, C’, F]</w:t>
+      </w:r>
+    </w:p>
+    <w:p>
+      <w:pPr>
+        <w:ind w:left="360"/>
+        <w:rPr>
+          <w:szCs w:val="24"/>
+        </w:rPr>
+      </w:pPr>
+      <w:r>
+        <w:rPr>
+          <w:szCs w:val="24"/>
+        </w:rPr>
+        <w:tab/>
+        <w:t>Where A’ and C’ are the same values given in A</w:t>
+      </w:r>
+      <w:r>
+        <w:rPr>
+          <w:szCs w:val="24"/>
+        </w:rPr>
+        <w:t xml:space="preserve"> and C respectively</w:t>
+      </w:r>
+      <w:r>
+        <w:rPr>
+          <w:szCs w:val="24"/>
+        </w:rPr>
+        <w:t xml:space="preserve"> but perform the additional operation of increasing the </w:t>
+      </w:r>
+      <w:r>
+        <w:rPr>
+          <w:szCs w:val="24"/>
+        </w:rPr>
+        <w:t xml:space="preserve">corresponding </w:t>
+      </w:r>
+      <w:r>
+        <w:rPr>
+          <w:szCs w:val="24"/>
+        </w:rPr>
+        <w:t>variable added.</w:t>
+      </w:r>
+    </w:p>
+    <w:p>
+      <w:pPr>
+        <w:ind w:left="360"/>
+        <w:rPr>
+          <w:szCs w:val="24"/>
+        </w:rPr>
+      </w:pPr>
+      <w:r>
+        <w:rPr>
+          <w:szCs w:val="24"/>
+        </w:rPr>
+        <w:t>For changing the culling direction of the sides, the ordering of the last two pairs can be changed.</w:t>
+      </w:r>
+    </w:p>
+    <w:p>
+      <w:pPr>
+        <w:ind w:left="360"/>
+        <w:jc w:val="center"/>
+        <w:rPr>
+          <w:szCs w:val="24"/>
+        </w:rPr>
+      </w:pPr>
+      <w:r>
+        <w:rPr>
+          <w:szCs w:val="24"/>
+        </w:rPr>
+        <w:t>[A, C, B] [A’, F, C’]</w:t>
+      </w:r>
+    </w:p>
+    <w:p>
+      <w:pPr>
+        <w:ind w:left="360"/>
+        <w:rPr>
+          <w:szCs w:val="24"/>
+        </w:rPr>
+      </w:pPr>
+      <w:r>
+        <w:rPr>
+          <w:szCs w:val="24"/>
+        </w:rPr>
+        <w:t>Then, the algorithm for creating sides is:</w:t>
+      </w:r>
+    </w:p>
+    <w:p>
+      <w:pPr>
+        <w:ind w:left="360"/>
+        <w:rPr>
+          <w:rFonts w:ascii="Consolas" w:hAnsi="Consolas"/>
+          <w:sz w:val="20"/>
+          <w:szCs w:val="20"/>
+        </w:rPr>
+      </w:pPr>
+      <w:r>
+        <w:rPr>
+          <w:rFonts w:ascii="Consolas" w:hAnsi="Consolas"/>
+          <w:sz w:val="20"/>
+          <w:szCs w:val="20"/>
+        </w:rPr>
+        <w:t>CreateSides(offset1,  offset2, cullingDir)</w:t>
+      </w:r>
+    </w:p>
+    <w:p>
+      <w:pPr>
+        <w:ind w:left="360"/>
+        <w:rPr>
+          <w:rFonts w:ascii="Consolas" w:hAnsi="Consolas"/>
+          <w:sz w:val="20"/>
+          <w:szCs w:val="20"/>
+        </w:rPr>
+      </w:pPr>
+      <w:r>
+        <w:rPr>
+          <w:rFonts w:ascii="Consolas" w:hAnsi="Consolas"/>
+          <w:sz w:val="20"/>
+          <w:szCs w:val="20"/>
+        </w:rPr>
+        <w:t>{</w:t>
+      </w:r>
+    </w:p>
+    <w:p>
+      <w:pPr>
+        <w:ind w:left="360"/>
+        <w:rPr>
+          <w:rFonts w:ascii="Consolas" w:hAnsi="Consolas"/>
+          <w:sz w:val="20"/>
+          <w:szCs w:val="20"/>
+        </w:rPr>
+      </w:pPr>
+      <w:r>
+        <w:rPr>
+          <w:rFonts w:ascii="Consolas" w:hAnsi="Consolas"/>
+          <w:sz w:val="20"/>
+          <w:szCs w:val="20"/>
+        </w:rPr>
+        <w:tab/>
+      </w:r>
+      <w:r>
+        <w:rPr>
+          <w:rFonts w:ascii="Consolas" w:hAnsi="Consolas"/>
+          <w:sz w:val="20"/>
+          <w:szCs w:val="20"/>
+        </w:rPr>
+        <w:t>Int a = 1, b =1, c = 2, f = 2;</w:t>
+      </w:r>
+    </w:p>
+    <w:p>
+      <w:pPr>
+        <w:ind w:left="360"/>
+        <w:rPr>
+          <w:rFonts w:ascii="Consolas" w:hAnsi="Consolas"/>
+          <w:sz w:val="20"/>
+          <w:szCs w:val="20"/>
+        </w:rPr>
+      </w:pPr>
+      <w:r>
+        <w:rPr>
+          <w:rFonts w:ascii="Consolas" w:hAnsi="Consolas"/>
+          <w:sz w:val="20"/>
+          <w:szCs w:val="20"/>
+        </w:rPr>
+        <w:tab/>
+        <w:t>a_offset = f_offset = offset1;</w:t>
+      </w:r>
+    </w:p>
+    <w:p>
+      <w:pPr>
+        <w:ind w:left="360"/>
+        <w:rPr>
+          <w:rFonts w:ascii="Consolas" w:hAnsi="Consolas"/>
+          <w:sz w:val="20"/>
+          <w:szCs w:val="20"/>
+        </w:rPr>
+      </w:pPr>
+      <w:r>
+        <w:rPr>
+          <w:rFonts w:ascii="Consolas" w:hAnsi="Consolas"/>
+          <w:sz w:val="20"/>
+          <w:szCs w:val="20"/>
+        </w:rPr>
+        <w:tab/>
+        <w:t>b_offset = c_offset = offset2;</w:t>
+      </w:r>
+    </w:p>
+    <w:p>
+      <w:pPr>
+        <w:ind w:left="360"/>
+        <w:rPr>
+          <w:rFonts w:ascii="Consolas" w:hAnsi="Consolas"/>
+          <w:sz w:val="20"/>
+          <w:szCs w:val="20"/>
+        </w:rPr>
+      </w:pPr>
+      <w:r>
+        <w:rPr>
+          <w:rFonts w:ascii="Consolas" w:hAnsi="Consolas"/>
+          <w:sz w:val="20"/>
+          <w:szCs w:val="20"/>
+        </w:rPr>
+        <w:tab/>
+        <w:t>LimitedInt A, B, C, F;</w:t>
+      </w:r>
+    </w:p>
+    <w:p>
+      <w:pPr>
+        <w:ind w:left="360"/>
+        <w:rPr>
+          <w:rFonts w:ascii="Consolas" w:hAnsi="Consolas"/>
+          <w:sz w:val="20"/>
+          <w:szCs w:val="20"/>
+        </w:rPr>
+      </w:pPr>
+      <w:r>
+        <w:rPr>
+          <w:rFonts w:ascii="Consolas" w:hAnsi="Consolas"/>
+          <w:sz w:val="20"/>
+          <w:szCs w:val="20"/>
+        </w:rPr>
+        <w:tab/>
+      </w:r>
+      <w:r>
+        <w:rPr>
+          <w:rFonts w:ascii="Consolas" w:hAnsi="Consolas"/>
+          <w:sz w:val="20"/>
+          <w:szCs w:val="20"/>
+        </w:rPr>
+        <w:tab/>
+        <w:t>A = a_offset;</w:t>
+      </w:r>
+    </w:p>
+    <w:p>
+      <w:pPr>
+        <w:ind w:left="360"/>
+        <w:rPr>
+          <w:rFonts w:ascii="Consolas" w:hAnsi="Consolas"/>
+          <w:sz w:val="20"/>
+          <w:szCs w:val="20"/>
+        </w:rPr>
+      </w:pPr>
+      <w:r>
+        <w:rPr>
+          <w:rFonts w:ascii="Consolas" w:hAnsi="Consolas"/>
+          <w:sz w:val="20"/>
+          <w:szCs w:val="20"/>
+        </w:rPr>
+        <w:tab/>
+      </w:r>
+      <w:r>
+        <w:rPr>
+          <w:rFonts w:ascii="Consolas" w:hAnsi="Consolas"/>
+          <w:sz w:val="20"/>
+          <w:szCs w:val="20"/>
+        </w:rPr>
+        <w:tab/>
+        <w:t>B = b_offset;</w:t>
+      </w:r>
+    </w:p>
+    <w:p>
+      <w:pPr>
+        <w:ind w:left="360"/>
+        <w:rPr>
+          <w:rFonts w:ascii="Consolas" w:hAnsi="Consolas"/>
+          <w:sz w:val="20"/>
+          <w:szCs w:val="20"/>
+        </w:rPr>
+      </w:pPr>
+      <w:r>
+        <w:rPr>
+          <w:rFonts w:ascii="Consolas" w:hAnsi="Consolas"/>
+          <w:sz w:val="20"/>
+          <w:szCs w:val="20"/>
+        </w:rPr>
+        <w:tab/>
+      </w:r>
+      <w:r>
+        <w:rPr>
+          <w:rFonts w:ascii="Consolas" w:hAnsi="Consolas"/>
+          <w:sz w:val="20"/>
+          <w:szCs w:val="20"/>
+        </w:rPr>
+        <w:tab/>
+        <w:t xml:space="preserve">C = </w:t>
+      </w:r>
+      <w:r>
+        <w:rPr>
+          <w:rFonts w:ascii="Consolas" w:hAnsi="Consolas"/>
+          <w:sz w:val="20"/>
+          <w:szCs w:val="20"/>
+        </w:rPr>
+        <w:t>c_offset;</w:t>
+      </w:r>
+    </w:p>
+    <w:p>
+      <w:pPr>
+        <w:ind w:left="360"/>
+        <w:rPr>
+          <w:rFonts w:ascii="Consolas" w:hAnsi="Consolas"/>
+          <w:sz w:val="20"/>
+          <w:szCs w:val="20"/>
+        </w:rPr>
+      </w:pPr>
+      <w:r>
+        <w:rPr>
+          <w:rFonts w:ascii="Consolas" w:hAnsi="Consolas"/>
+          <w:sz w:val="20"/>
+          <w:szCs w:val="20"/>
+        </w:rPr>
+        <w:tab/>
+      </w:r>
+      <w:r>
+        <w:rPr>
+          <w:rFonts w:ascii="Consolas" w:hAnsi="Consolas"/>
+          <w:sz w:val="20"/>
+          <w:szCs w:val="20"/>
+        </w:rPr>
+        <w:tab/>
+      </w:r>
+      <w:r>
+        <w:rPr>
+          <w:rFonts w:ascii="Consolas" w:hAnsi="Consolas"/>
+          <w:sz w:val="20"/>
+          <w:szCs w:val="20"/>
+        </w:rPr>
+        <w:tab/>
+        <w:t>C.Max =</w:t>
+      </w:r>
+      <w:r>
+        <w:rPr>
+          <w:rFonts w:ascii="Consolas" w:hAnsi="Consolas"/>
+          <w:sz w:val="20"/>
+          <w:szCs w:val="20"/>
+        </w:rPr>
+        <w:t xml:space="preserve"> </w:t>
+      </w:r>
+      <w:r>
+        <w:rPr>
+          <w:rFonts w:ascii="Consolas" w:hAnsi="Consolas"/>
+          <w:sz w:val="20"/>
+          <w:szCs w:val="20"/>
+        </w:rPr>
+        <w:t>offset2 + NumberSides</w:t>
+      </w:r>
+    </w:p>
+    <w:p>
+      <w:pPr>
+        <w:ind w:left="360"/>
+        <w:rPr>
+          <w:rFonts w:ascii="Consolas" w:hAnsi="Consolas"/>
+          <w:sz w:val="20"/>
+          <w:szCs w:val="20"/>
+        </w:rPr>
+      </w:pPr>
+      <w:r>
+        <w:rPr>
+          <w:rFonts w:ascii="Consolas" w:hAnsi="Consolas"/>
+          <w:sz w:val="20"/>
+          <w:szCs w:val="20"/>
+        </w:rPr>
+        <w:tab/>
+      </w:r>
+      <w:r>
+        <w:rPr>
+          <w:rFonts w:ascii="Consolas" w:hAnsi="Consolas"/>
+          <w:sz w:val="20"/>
+          <w:szCs w:val="20"/>
+        </w:rPr>
+        <w:tab/>
+      </w:r>
+      <w:r>
+        <w:rPr>
+          <w:rFonts w:ascii="Consolas" w:hAnsi="Consolas"/>
+          <w:sz w:val="20"/>
+          <w:szCs w:val="20"/>
+        </w:rPr>
+        <w:tab/>
+        <w:t>C.Min = offset2 + 1</w:t>
+      </w:r>
+    </w:p>
+    <w:p>
+      <w:pPr>
+        <w:ind w:left="360"/>
+        <w:rPr>
+          <w:rFonts w:ascii="Consolas" w:hAnsi="Consolas"/>
+          <w:sz w:val="20"/>
+          <w:szCs w:val="20"/>
+        </w:rPr>
+      </w:pPr>
+      <w:r>
+        <w:rPr>
+          <w:rFonts w:ascii="Consolas" w:hAnsi="Consolas"/>
+          <w:sz w:val="20"/>
+          <w:szCs w:val="20"/>
+        </w:rPr>
+        <w:tab/>
+      </w:r>
+      <w:r>
+        <w:rPr>
+          <w:rFonts w:ascii="Consolas" w:hAnsi="Consolas"/>
+          <w:sz w:val="20"/>
+          <w:szCs w:val="20"/>
+        </w:rPr>
+        <w:tab/>
+        <w:t>F = f_offset;</w:t>
+      </w:r>
+    </w:p>
+    <w:p>
+      <w:pPr>
+        <w:ind w:left="360"/>
+        <w:rPr>
+          <w:rFonts w:ascii="Consolas" w:hAnsi="Consolas"/>
+          <w:sz w:val="20"/>
+          <w:szCs w:val="20"/>
+        </w:rPr>
+      </w:pPr>
+      <w:r>
+        <w:rPr>
+          <w:rFonts w:ascii="Consolas" w:hAnsi="Consolas"/>
+          <w:sz w:val="20"/>
+          <w:szCs w:val="20"/>
+        </w:rPr>
+        <w:tab/>
+      </w:r>
+      <w:r>
+        <w:rPr>
+          <w:rFonts w:ascii="Consolas" w:hAnsi="Consolas"/>
+          <w:sz w:val="20"/>
+          <w:szCs w:val="20"/>
+        </w:rPr>
+        <w:tab/>
+      </w:r>
+      <w:r>
+        <w:rPr>
+          <w:rFonts w:ascii="Consolas" w:hAnsi="Consolas"/>
+          <w:sz w:val="20"/>
+          <w:szCs w:val="20"/>
+        </w:rPr>
+        <w:tab/>
+        <w:t>F.Max = offset1 + Numbersides</w:t>
+      </w:r>
+    </w:p>
+    <w:p>
+      <w:pPr>
+        <w:ind w:left="360"/>
+        <w:rPr>
+          <w:rFonts w:ascii="Consolas" w:hAnsi="Consolas"/>
+          <w:sz w:val="20"/>
+          <w:szCs w:val="20"/>
+        </w:rPr>
+      </w:pPr>
+      <w:r>
+        <w:rPr>
+          <w:rFonts w:ascii="Consolas" w:hAnsi="Consolas"/>
+          <w:sz w:val="20"/>
+          <w:szCs w:val="20"/>
+        </w:rPr>
+        <w:tab/>
+      </w:r>
+      <w:r>
+        <w:rPr>
+          <w:rFonts w:ascii="Consolas" w:hAnsi="Consolas"/>
+          <w:sz w:val="20"/>
+          <w:szCs w:val="20"/>
+        </w:rPr>
+        <w:tab/>
+      </w:r>
+      <w:r>
+        <w:rPr>
+          <w:rFonts w:ascii="Consolas" w:hAnsi="Consolas"/>
+          <w:sz w:val="20"/>
+          <w:szCs w:val="20"/>
+        </w:rPr>
+        <w:tab/>
+        <w:t>F.Min = offset1 + 1</w:t>
+      </w:r>
+    </w:p>
+    <w:p>
+      <w:pPr>
+        <w:ind w:left="360"/>
+        <w:rPr>
+          <w:rFonts w:ascii="Consolas" w:hAnsi="Consolas"/>
+          <w:sz w:val="20"/>
+          <w:szCs w:val="20"/>
+        </w:rPr>
+      </w:pPr>
+    </w:p>
+    <w:p>
+      <w:pPr>
+        <w:ind w:left="360"/>
+        <w:rPr>
+          <w:rFonts w:ascii="Consolas" w:hAnsi="Consolas"/>
+          <w:sz w:val="20"/>
+          <w:szCs w:val="20"/>
+        </w:rPr>
+      </w:pPr>
+      <w:r>
+        <w:rPr>
+          <w:rFonts w:ascii="Consolas" w:hAnsi="Consolas"/>
+          <w:sz w:val="20"/>
+          <w:szCs w:val="20"/>
+        </w:rPr>
+        <w:tab/>
+        <w:t>List&lt;int&gt; sides</w:t>
+      </w:r>
+    </w:p>
+    <w:p>
+      <w:pPr>
+        <w:ind w:left="360"/>
+        <w:rPr>
+          <w:rFonts w:ascii="Consolas" w:hAnsi="Consolas"/>
+          <w:sz w:val="20"/>
+          <w:szCs w:val="20"/>
+        </w:rPr>
+      </w:pPr>
+      <w:r>
+        <w:rPr>
+          <w:rFonts w:ascii="Consolas" w:hAnsi="Consolas"/>
+          <w:sz w:val="20"/>
+          <w:szCs w:val="20"/>
+        </w:rPr>
+        <w:tab/>
+        <w:t>Use variables to set ordering.</w:t>
+      </w:r>
+    </w:p>
+    <w:p>
+      <w:pPr>
+        <w:ind w:left="360"/>
+        <w:rPr>
+          <w:rFonts w:ascii="Consolas" w:hAnsi="Consolas"/>
+          <w:sz w:val="20"/>
+          <w:szCs w:val="20"/>
+        </w:rPr>
+      </w:pPr>
+      <w:r>
+        <w:rPr>
+          <w:rFonts w:ascii="Consolas" w:hAnsi="Consolas"/>
+          <w:sz w:val="20"/>
+          <w:szCs w:val="20"/>
+        </w:rPr>
+        <w:lastRenderedPageBreak/>
+        <w:tab/>
+        <w:t>Change ordering depending on culling direction</w:t>
+      </w:r>
+    </w:p>
+    <w:p>
+      <w:pPr>
+        <w:ind w:left="360"/>
+        <w:rPr>
+          <w:rFonts w:ascii="Consolas" w:hAnsi="Consolas"/>
+          <w:sz w:val="20"/>
+          <w:szCs w:val="20"/>
+        </w:rPr>
+      </w:pPr>
+      <w:r>
+        <w:rPr>
+          <w:rFonts w:ascii="Consolas" w:hAnsi="Consolas"/>
+          <w:sz w:val="20"/>
+          <w:szCs w:val="20"/>
+        </w:rPr>
+        <w:tab/>
+      </w:r>
+      <w:r>
+        <w:rPr>
+          <w:rFonts w:ascii="Consolas" w:hAnsi="Consolas"/>
+          <w:sz w:val="20"/>
+          <w:szCs w:val="20"/>
+        </w:rPr>
+        <w:t>Perform A, B, C, A’ C’, or F at the appropriate order.</w:t>
+      </w:r>
+    </w:p>
+    <w:p>
+      <w:pPr>
+        <w:ind w:left="1440"/>
+        <w:rPr>
+          <w:rFonts w:ascii="Consolas" w:hAnsi="Consolas"/>
+          <w:sz w:val="20"/>
+          <w:szCs w:val="20"/>
+        </w:rPr>
+      </w:pPr>
+      <w:r>
+        <w:rPr>
+          <w:rFonts w:ascii="Consolas" w:hAnsi="Consolas"/>
+          <w:sz w:val="20"/>
+          <w:szCs w:val="20"/>
+        </w:rPr>
+        <w:t>Can be implemented using a for loop for each vertex, and some if else statements.</w:t>
+      </w:r>
+    </w:p>
+    <w:p>
+      <w:pPr>
+        <w:rPr>
+          <w:rFonts w:ascii="Consolas" w:hAnsi="Consolas"/>
+          <w:sz w:val="20"/>
+          <w:szCs w:val="20"/>
+        </w:rPr>
+      </w:pPr>
+      <w:r>
+        <w:rPr>
+          <w:rFonts w:ascii="Consolas" w:hAnsi="Consolas"/>
+          <w:sz w:val="20"/>
+          <w:szCs w:val="20"/>
+        </w:rPr>
+        <w:tab/>
+      </w:r>
+      <w:r>
+        <w:rPr>
+          <w:rFonts w:ascii="Consolas" w:hAnsi="Consolas"/>
+          <w:sz w:val="20"/>
+          <w:szCs w:val="20"/>
+        </w:rPr>
+        <w:t>r</w:t>
+      </w:r>
+      <w:r>
+        <w:rPr>
+          <w:rFonts w:ascii="Consolas" w:hAnsi="Consolas"/>
+          <w:sz w:val="20"/>
+          <w:szCs w:val="20"/>
+        </w:rPr>
+        <w:t>eturn sides;</w:t>
+      </w:r>
+    </w:p>
+    <w:p>
+      <w:pPr>
+        <w:pBdr>
+          <w:bottom w:val="single" w:sz="6" w:space="1" w:color="auto"/>
+        </w:pBdr>
+        <w:ind w:left="360"/>
+        <w:rPr>
+          <w:rFonts w:ascii="Consolas" w:hAnsi="Consolas"/>
+          <w:sz w:val="20"/>
+          <w:szCs w:val="20"/>
+        </w:rPr>
+      </w:pPr>
+      <w:r>
+        <w:rPr>
+          <w:rFonts w:ascii="Consolas" w:hAnsi="Consolas"/>
+          <w:sz w:val="20"/>
+          <w:szCs w:val="20"/>
+        </w:rPr>
+        <w:t>}</w:t>
+      </w:r>
+    </w:p>
+    <w:p>
+      <w:pPr>
+        <w:pStyle w:val="ListParagraph"/>
+        <w:numPr>
+          <w:ilvl w:val="0"/>
+          <w:numId w:val="6"/>
+        </w:numPr>
+        <w:rPr>
+          <w:b/>
+          <w:bCs/>
+        </w:rPr>
+      </w:pPr>
+      <w:r>
+        <w:rPr>
+          <w:b/>
+          <w:bCs/>
+        </w:rPr>
+        <w:t xml:space="preserve">Add any # of points in a </w:t>
+      </w:r>
+      <w:r>
+        <w:rPr>
+          <w:b/>
+          <w:bCs/>
+        </w:rPr>
+        <w:t>3D</w:t>
+      </w:r>
+      <w:r>
+        <w:rPr>
+          <w:b/>
+          <w:bCs/>
+        </w:rPr>
+        <w:t xml:space="preserve"> space and connect faces </w:t>
+      </w:r>
+    </w:p>
+    <w:p>
+      <w:pPr>
+        <w:ind w:left="720"/>
+      </w:pPr>
+      <w:r>
+        <w:t xml:space="preserve">Ropes form curves in </w:t>
+      </w:r>
+      <w:r>
+        <w:t xml:space="preserve">a </w:t>
+      </w:r>
+      <w:r>
+        <w:t>3D space.</w:t>
+      </w:r>
+      <w:r>
+        <w:t xml:space="preserve"> To make the creation of a rope easier, rather than specifying each point manually, four points can be used to interpolate a curve – more specifically, a Bezier curve.</w:t>
+      </w:r>
+      <w:r>
+        <w:t xml:space="preserve"> </w:t>
+      </w:r>
+      <w:r>
+        <w:t xml:space="preserve">Here are </w:t>
+      </w:r>
+      <w:hyperlink r:id="rId9" w:history="1">
+        <w:r>
+          <w:rPr>
+            <w:rStyle w:val="Hyperlink"/>
+          </w:rPr>
+          <w:t>multiple</w:t>
+        </w:r>
+      </w:hyperlink>
+      <w:r>
+        <w:t xml:space="preserve"> </w:t>
+      </w:r>
+      <w:hyperlink r:id="rId10" w:history="1">
+        <w:r>
+          <w:rPr>
+            <w:rStyle w:val="Hyperlink"/>
+          </w:rPr>
+          <w:t>good</w:t>
+        </w:r>
+      </w:hyperlink>
+      <w:r>
+        <w:t xml:space="preserve"> resources on th</w:t>
+      </w:r>
+      <w:r>
+        <w:t>e topic of Bezier curves</w:t>
+      </w:r>
+      <w:r>
+        <w:t>.</w:t>
+      </w:r>
+    </w:p>
+    <w:p>
+      <w:pPr>
+        <w:ind w:left="720"/>
+      </w:pPr>
+      <w:r>
+        <w:drawing>
+          <wp:inline distT="0" distB="0" distL="0" distR="0" wp14:anchorId="7364802B" wp14:editId="28C11A4B">
+            <wp:extent cx="5943600" cy="3714750"/>
+            <wp:effectExtent l="0" t="0" r="0" b="0"/>
+            <wp:docPr id="5" name="Picture 5" descr="Bézier curve - Wikipedia"/>
+            <wp:cNvGraphicFramePr>
+              <a:graphicFrameLocks xmlns:a="http://schemas.openxmlformats.org/drawingml/2006/main" noChangeAspect="1"/>
+            </wp:cNvGraphicFramePr>
+            <a:graphic xmlns:a="http://schemas.openxmlformats.org/drawingml/2006/main">
+              <a:graphicData uri="http://schemas.openxmlformats.org/drawingml/2006/picture">
+                <pic:pic xmlns:pic="http://schemas.openxmlformats.org/drawingml/2006/picture">
+                  <pic:nvPicPr>
+                    <pic:cNvPr id="0" name="Picture 1" descr="Bézier curve - Wikipedia"/>
+                    <pic:cNvPicPr>
+                      <a:picLocks noChangeAspect="1" noChangeArrowheads="1"/>
+                    </pic:cNvPicPr>
+                  </pic:nvPicPr>
+                  <pic:blipFill>
+                    <a:blip r:embed="rId11">
+                      <a:extLst>
+                        <a:ext uri="{28A0092B-C50C-407E-A947-70E740481C1C}">
+                          <a14:useLocalDpi xmlns:a14="http://schemas.microsoft.com/office/drawing/2010/main" val="0"/>
+                        </a:ext>
+                      </a:extLst>
+                    </a:blip>
+                    <a:srcRect/>
+                    <a:stretch>
+                      <a:fillRect/>
+                    </a:stretch>
+                  </pic:blipFill>
+                  <pic:spPr bwMode="auto">
+                    <a:xfrm>
+                      <a:off x="0" y="0"/>
+                      <a:ext cx="5943600" cy="3714750"/>
+                    </a:xfrm>
+                    <a:prstGeom prst="rect">
+                      <a:avLst/>
+                    </a:prstGeom>
+                    <a:noFill/>
+                    <a:ln>
+                      <a:noFill/>
+                    </a:ln>
+                  </pic:spPr>
+                </pic:pic>
+              </a:graphicData>
+            </a:graphic>
+          </wp:inline>
+        </w:drawing>
+      </w:r>
+    </w:p>
+    <w:p>
+      <w:pPr>
+        <w:ind w:left="720"/>
+      </w:pPr>
+      <w:r>
+        <w:t>The cubic Bezier curve is given by:</w:t>
+      </w:r>
+    </w:p>
+    <w:p>
+      <w:pPr>
+        <w:ind w:left="720"/>
+      </w:pPr>
+      <w:r>
+        <w:tab/>
+      </w:r>
+      <m:oMath>
+        <m:r>
+          <w:rPr>
+            <w:rFonts w:ascii="Cambria Math" w:hAnsi="Cambria Math"/>
+          </w:rPr>
+          <m:t>B</m:t>
+        </m:r>
+        <m:d>
+          <m:dPr>
+            <m:ctrlPr>
+              <w:rPr>
+                <w:rFonts w:ascii="Cambria Math" w:hAnsi="Cambria Math"/>
+                <w:i/>
+              </w:rPr>
+            </m:ctrlPr>
+          </m:dPr>
+          <m:e>
+            <m:r>
+              <w:rPr>
+                <w:rFonts w:ascii="Cambria Math" w:hAnsi="Cambria Math"/>
+              </w:rPr>
+              <m:t>t</m:t>
+            </m:r>
+          </m:e>
+        </m:d>
+        <m:r>
+          <w:rPr>
+            <w:rFonts w:ascii="Cambria Math" w:hAnsi="Cambria Math"/>
+          </w:rPr>
+          <m:t>=(1-t</m:t>
+        </m:r>
+        <m:sSup>
+          <m:sSupPr>
+            <m:ctrlPr>
+              <w:rPr>
+                <w:rFonts w:ascii="Cambria Math" w:hAnsi="Cambria Math"/>
+                <w:i/>
+              </w:rPr>
+            </m:ctrlPr>
+          </m:sSupPr>
+          <m:e>
+            <m:r>
+              <w:rPr>
+                <w:rFonts w:ascii="Cambria Math" w:hAnsi="Cambria Math"/>
+              </w:rPr>
+              <m:t>)</m:t>
+            </m:r>
+          </m:e>
+          <m:sup>
+            <m:r>
+              <w:rPr>
+                <w:rFonts w:ascii="Cambria Math" w:hAnsi="Cambria Math"/>
+              </w:rPr>
+              <m:t>3</m:t>
+            </m:r>
+          </m:sup>
+        </m:sSup>
+        <m:sSub>
+          <m:sSubPr>
+            <m:ctrlPr>
+              <w:rPr>
+                <w:rFonts w:ascii="Cambria Math" w:hAnsi="Cambria Math"/>
+                <w:i/>
+              </w:rPr>
+            </m:ctrlPr>
+          </m:sSubPr>
+          <m:e>
+            <m:r>
+              <w:rPr>
+                <w:rFonts w:ascii="Cambria Math" w:hAnsi="Cambria Math"/>
+              </w:rPr>
+              <m:t>P</m:t>
+            </m:r>
+          </m:e>
+          <m:sub>
+            <m:r>
+              <w:rPr>
+                <w:rFonts w:ascii="Cambria Math" w:hAnsi="Cambria Math"/>
+              </w:rPr>
+              <m:t>0</m:t>
+            </m:r>
+          </m:sub>
+        </m:sSub>
+        <m:r>
+          <w:rPr>
+            <w:rFonts w:ascii="Cambria Math" w:hAnsi="Cambria Math"/>
+          </w:rPr>
+          <m:t>+3(1-t</m:t>
+        </m:r>
+        <m:sSup>
+          <m:sSupPr>
+            <m:ctrlPr>
+              <w:rPr>
+                <w:rFonts w:ascii="Cambria Math" w:hAnsi="Cambria Math"/>
+                <w:i/>
+              </w:rPr>
+            </m:ctrlPr>
+          </m:sSupPr>
+          <m:e>
+            <m:r>
+              <w:rPr>
+                <w:rFonts w:ascii="Cambria Math" w:hAnsi="Cambria Math"/>
+              </w:rPr>
+              <m:t>)</m:t>
+            </m:r>
+          </m:e>
+          <m:sup>
+            <m:r>
+              <w:rPr>
+                <w:rFonts w:ascii="Cambria Math" w:hAnsi="Cambria Math"/>
+              </w:rPr>
+              <m:t>2</m:t>
+            </m:r>
+          </m:sup>
+        </m:sSup>
+        <m:r>
+          <w:rPr>
+            <w:rFonts w:ascii="Cambria Math" w:hAnsi="Cambria Math"/>
+          </w:rPr>
+          <m:t>t</m:t>
+        </m:r>
+        <m:sSub>
+          <m:sSubPr>
+            <m:ctrlPr>
+              <w:rPr>
+                <w:rFonts w:ascii="Cambria Math" w:hAnsi="Cambria Math"/>
+                <w:i/>
+              </w:rPr>
+            </m:ctrlPr>
+          </m:sSubPr>
+          <m:e>
+            <m:r>
+              <w:rPr>
+                <w:rFonts w:ascii="Cambria Math" w:hAnsi="Cambria Math"/>
+              </w:rPr>
+              <m:t>P</m:t>
+            </m:r>
+          </m:e>
+          <m:sub>
+            <m:r>
+              <w:rPr>
+                <w:rFonts w:ascii="Cambria Math" w:hAnsi="Cambria Math"/>
+              </w:rPr>
+              <m:t>1</m:t>
+            </m:r>
+          </m:sub>
+        </m:sSub>
+        <m:r>
+          <w:rPr>
+            <w:rFonts w:ascii="Cambria Math" w:hAnsi="Cambria Math"/>
+          </w:rPr>
+          <m:t>+3</m:t>
+        </m:r>
+        <m:d>
+          <m:dPr>
+            <m:ctrlPr>
+              <w:rPr>
+                <w:rFonts w:ascii="Cambria Math" w:hAnsi="Cambria Math"/>
+                <w:i/>
+              </w:rPr>
+            </m:ctrlPr>
+          </m:dPr>
+          <m:e>
+            <m:r>
+              <w:rPr>
+                <w:rFonts w:ascii="Cambria Math" w:hAnsi="Cambria Math"/>
+              </w:rPr>
+              <m:t>1-t</m:t>
+            </m:r>
+          </m:e>
+        </m:d>
+        <m:sSup>
+          <m:sSupPr>
+            <m:ctrlPr>
+              <w:rPr>
+                <w:rFonts w:ascii="Cambria Math" w:hAnsi="Cambria Math"/>
+                <w:i/>
+              </w:rPr>
+            </m:ctrlPr>
+          </m:sSupPr>
+          <m:e>
+            <m:r>
+              <w:rPr>
+                <w:rFonts w:ascii="Cambria Math" w:hAnsi="Cambria Math"/>
+              </w:rPr>
+              <m:t>t</m:t>
+            </m:r>
+          </m:e>
+          <m:sup>
+            <m:r>
+              <w:rPr>
+                <w:rFonts w:ascii="Cambria Math" w:hAnsi="Cambria Math"/>
+              </w:rPr>
+              <m:t>2</m:t>
+            </m:r>
+          </m:sup>
+        </m:sSup>
+        <m:sSup>
+          <m:sSupPr>
+            <m:ctrlPr>
+              <w:rPr>
+                <w:rFonts w:ascii="Cambria Math" w:hAnsi="Cambria Math"/>
+                <w:i/>
+              </w:rPr>
+            </m:ctrlPr>
+          </m:sSupPr>
+          <m:e>
+            <m:r>
+              <w:rPr>
+                <w:rFonts w:ascii="Cambria Math" w:hAnsi="Cambria Math"/>
+              </w:rPr>
+              <m:t>P</m:t>
+            </m:r>
+          </m:e>
+          <m:sup>
+            <m:r>
+              <w:rPr>
+                <w:rFonts w:ascii="Cambria Math" w:hAnsi="Cambria Math"/>
+              </w:rPr>
+              <m:t>2</m:t>
+            </m:r>
+          </m:sup>
+        </m:sSup>
+        <m:r>
+          <w:rPr>
+            <w:rFonts w:ascii="Cambria Math" w:hAnsi="Cambria Math"/>
+          </w:rPr>
+          <m:t>+</m:t>
+        </m:r>
+        <m:sSup>
+          <m:sSupPr>
+            <m:ctrlPr>
+              <w:rPr>
+                <w:rFonts w:ascii="Cambria Math" w:hAnsi="Cambria Math"/>
+                <w:i/>
+              </w:rPr>
+            </m:ctrlPr>
+          </m:sSupPr>
+          <m:e>
+            <m:r>
+              <w:rPr>
+                <w:rFonts w:ascii="Cambria Math" w:hAnsi="Cambria Math"/>
+              </w:rPr>
+              <m:t>t</m:t>
+            </m:r>
+          </m:e>
+          <m:sup>
+            <m:r>
+              <w:rPr>
+                <w:rFonts w:ascii="Cambria Math" w:hAnsi="Cambria Math"/>
+              </w:rPr>
+              <m:t>3</m:t>
+            </m:r>
+          </m:sup>
+        </m:sSup>
+        <m:sSub>
+          <m:sSubPr>
+            <m:ctrlPr>
+              <w:rPr>
+                <w:rFonts w:ascii="Cambria Math" w:hAnsi="Cambria Math"/>
+                <w:i/>
+              </w:rPr>
+            </m:ctrlPr>
+          </m:sSubPr>
+          <m:e>
+            <m:r>
+              <w:rPr>
+                <w:rFonts w:ascii="Cambria Math" w:hAnsi="Cambria Math"/>
+              </w:rPr>
+              <m:t>P</m:t>
+            </m:r>
+          </m:e>
+          <m:sub>
+            <m:r>
+              <w:rPr>
+                <w:rFonts w:ascii="Cambria Math" w:hAnsi="Cambria Math"/>
+              </w:rPr>
+              <m:t>3</m:t>
+            </m:r>
+          </m:sub>
+        </m:sSub>
+      </m:oMath>
+    </w:p>
+    <w:p>
+      <w:pPr>
+        <w:ind w:left="720"/>
+      </w:pPr>
+      <w:r>
+        <w:t xml:space="preserve">Where B(t) gives a y-coordinate for a t value between 0 and 1. Thus, for 3D we use the same formula butu on all 3 axis. In Unity, it is possible to simply multiply </w:t>
+      </w:r>
+      <m:oMath>
+        <m:sSub>
+          <m:sSubPr>
+            <m:ctrlPr>
+              <w:rPr>
+                <w:rFonts w:ascii="Cambria Math" w:hAnsi="Cambria Math"/>
+                <w:i/>
+              </w:rPr>
+            </m:ctrlPr>
+          </m:sSubPr>
+          <m:e>
+            <m:r>
+              <w:rPr>
+                <w:rFonts w:ascii="Cambria Math" w:hAnsi="Cambria Math"/>
+              </w:rPr>
+              <m:t>P</m:t>
+            </m:r>
+          </m:e>
+          <m:sub>
+            <m:r>
+              <w:rPr>
+                <w:rFonts w:ascii="Cambria Math" w:hAnsi="Cambria Math"/>
+              </w:rPr>
+              <m:t>n</m:t>
+            </m:r>
+          </m:sub>
+        </m:sSub>
+      </m:oMath>
+      <w:r>
+        <w:t xml:space="preserve"> by a Vector3 object. We then use these positions as the centers of the mesh’s rings.</w:t>
+      </w:r>
+      <w:r>
+        <w:t xml:space="preserve"> </w:t>
+      </w:r>
+    </w:p>
+    <w:p>
+      <w:pPr>
+        <w:ind w:left="720"/>
+      </w:pPr>
+    </w:p>
+    <w:p>
+      <w:pPr>
+        <w:ind w:left="720"/>
+      </w:pPr>
+    </w:p>
+    <w:p>
+      <w:pPr>
+        <w:pBdr>
+          <w:bottom w:val="single" w:sz="6" w:space="1" w:color="auto"/>
+        </w:pBdr>
+        <w:ind w:left="720"/>
+      </w:pPr>
+      <w:r>
+        <w:lastRenderedPageBreak/>
+        <w:t>The main code-flow is as follows:</w:t>
+      </w:r>
+    </w:p>
+    <w:p>
+      <w:pPr>
+        <w:ind w:firstLine="720"/>
+        <w:rPr>
+          <w:rFonts w:ascii="Consolas" w:hAnsi="Consolas"/>
+          <w:sz w:val="20"/>
+          <w:szCs w:val="20"/>
+        </w:rPr>
+      </w:pPr>
+      <w:r>
+        <w:rPr>
+          <w:rFonts w:ascii="Consolas" w:hAnsi="Consolas"/>
+          <w:sz w:val="20"/>
+          <w:szCs w:val="20"/>
+        </w:rPr>
+        <w:t>Create base vertices</w:t>
+      </w:r>
+    </w:p>
+    <w:p>
+      <w:pPr>
+        <w:ind w:firstLine="720"/>
+        <w:rPr>
+          <w:rFonts w:ascii="Consolas" w:hAnsi="Consolas"/>
+          <w:sz w:val="20"/>
+          <w:szCs w:val="20"/>
+        </w:rPr>
+      </w:pPr>
+      <w:r>
+        <w:rPr>
+          <w:rFonts w:ascii="Consolas" w:hAnsi="Consolas"/>
+          <w:sz w:val="20"/>
+          <w:szCs w:val="20"/>
+        </w:rPr>
+        <w:t>Create triangles for base</w:t>
+      </w:r>
+    </w:p>
+    <w:p>
+      <w:pPr>
+        <w:ind w:firstLine="720"/>
+        <w:rPr>
+          <w:rFonts w:ascii="Consolas" w:hAnsi="Consolas"/>
+          <w:sz w:val="20"/>
+          <w:szCs w:val="20"/>
+        </w:rPr>
+      </w:pPr>
+      <w:r>
+        <w:rPr>
+          <w:rFonts w:ascii="Consolas" w:hAnsi="Consolas"/>
+          <w:sz w:val="20"/>
+          <w:szCs w:val="20"/>
+        </w:rPr>
+        <w:t>offset1 = offset2</w:t>
+      </w:r>
+    </w:p>
+    <w:p>
+      <w:pPr>
+        <w:ind w:firstLine="720"/>
+        <w:rPr>
+          <w:rFonts w:ascii="Consolas" w:hAnsi="Consolas"/>
+          <w:sz w:val="20"/>
+          <w:szCs w:val="20"/>
+        </w:rPr>
+      </w:pPr>
+      <w:r>
+        <w:rPr>
+          <w:rFonts w:ascii="Consolas" w:hAnsi="Consolas"/>
+          <w:sz w:val="20"/>
+          <w:szCs w:val="20"/>
+        </w:rPr>
+        <w:t>offset2 = offset1 + Numsides + 1</w:t>
+      </w:r>
+    </w:p>
+    <w:p>
+      <w:pPr>
+        <w:ind w:firstLine="720"/>
+        <w:rPr>
+          <w:rFonts w:ascii="Consolas" w:hAnsi="Consolas"/>
+          <w:sz w:val="20"/>
+          <w:szCs w:val="20"/>
+        </w:rPr>
+      </w:pPr>
+      <w:r>
+        <w:rPr>
+          <w:rFonts w:ascii="Consolas" w:hAnsi="Consolas"/>
+          <w:sz w:val="20"/>
+          <w:szCs w:val="20"/>
+        </w:rPr>
+        <w:t>var Quality //from 1 to infinity</w:t>
+      </w:r>
+    </w:p>
+    <w:p>
+      <w:pPr>
+        <w:ind w:firstLine="720"/>
+        <w:rPr>
+          <w:rFonts w:ascii="Consolas" w:hAnsi="Consolas"/>
+          <w:sz w:val="20"/>
+          <w:szCs w:val="20"/>
+        </w:rPr>
+      </w:pPr>
+      <w:r>
+        <w:rPr>
+          <w:rFonts w:ascii="Consolas" w:hAnsi="Consolas"/>
+          <w:sz w:val="20"/>
+          <w:szCs w:val="20"/>
+        </w:rPr>
+        <w:t>NormalizedQuality = 1 / Quality = Unit</w:t>
+      </w:r>
+    </w:p>
+    <w:p>
+      <w:pPr>
+        <w:ind w:firstLine="720"/>
+        <w:rPr>
+          <w:rFonts w:ascii="Consolas" w:hAnsi="Consolas"/>
+          <w:sz w:val="20"/>
+          <w:szCs w:val="20"/>
+        </w:rPr>
+      </w:pPr>
+      <w:r>
+        <w:rPr>
+          <w:rFonts w:ascii="Consolas" w:hAnsi="Consolas"/>
+          <w:sz w:val="20"/>
+          <w:szCs w:val="20"/>
+        </w:rPr>
+        <w:t>for (Quality)</w:t>
+      </w:r>
+    </w:p>
+    <w:p>
+      <w:pPr>
+        <w:ind w:firstLine="720"/>
+        <w:rPr>
+          <w:rFonts w:ascii="Consolas" w:hAnsi="Consolas"/>
+          <w:sz w:val="20"/>
+          <w:szCs w:val="20"/>
+        </w:rPr>
+      </w:pPr>
+      <w:r>
+        <w:rPr>
+          <w:rFonts w:ascii="Consolas" w:hAnsi="Consolas"/>
+          <w:sz w:val="20"/>
+          <w:szCs w:val="20"/>
+        </w:rPr>
+        <w:t>{</w:t>
+      </w:r>
+    </w:p>
+    <w:p>
+      <w:pPr>
+        <w:ind w:left="1440"/>
+        <w:rPr>
+          <w:rFonts w:ascii="Consolas" w:hAnsi="Consolas"/>
+          <w:sz w:val="20"/>
+          <w:szCs w:val="20"/>
+        </w:rPr>
+      </w:pPr>
+      <w:r>
+        <w:rPr>
+          <w:rFonts w:ascii="Consolas" w:hAnsi="Consolas"/>
+          <w:sz w:val="20"/>
+          <w:szCs w:val="20"/>
+        </w:rPr>
+        <w:t>CreateRingVertices(GetBezierPoint(NormalizedQuality), GetBezierPoint(NormalizedQuality + unit))</w:t>
+      </w:r>
+    </w:p>
+    <w:p>
+      <w:pPr>
+        <w:ind w:left="1440"/>
+        <w:rPr>
+          <w:rFonts w:ascii="Consolas" w:hAnsi="Consolas"/>
+          <w:sz w:val="20"/>
+          <w:szCs w:val="20"/>
+        </w:rPr>
+      </w:pPr>
+    </w:p>
+    <w:p>
+      <w:pPr>
+        <w:ind w:left="1440"/>
+        <w:rPr>
+          <w:rFonts w:ascii="Consolas" w:hAnsi="Consolas"/>
+          <w:sz w:val="20"/>
+          <w:szCs w:val="20"/>
+        </w:rPr>
+      </w:pPr>
+      <w:r>
+        <w:rPr>
+          <w:rFonts w:ascii="Consolas" w:hAnsi="Consolas"/>
+          <w:sz w:val="20"/>
+          <w:szCs w:val="20"/>
+        </w:rPr>
+        <w:t>CreateSides(offset1, offset2)</w:t>
+      </w:r>
+    </w:p>
+    <w:p>
+      <w:pPr>
+        <w:ind w:left="1440"/>
+        <w:rPr>
+          <w:rFonts w:ascii="Consolas" w:hAnsi="Consolas"/>
+          <w:sz w:val="20"/>
+          <w:szCs w:val="20"/>
+        </w:rPr>
+      </w:pPr>
+      <w:r>
+        <w:rPr>
+          <w:rFonts w:ascii="Consolas" w:hAnsi="Consolas"/>
+          <w:sz w:val="20"/>
+          <w:szCs w:val="20"/>
+        </w:rPr>
+        <w:t>Attach vertices to vert list</w:t>
+      </w:r>
+    </w:p>
+    <w:p>
+      <w:pPr>
+        <w:ind w:left="1440"/>
+        <w:rPr>
+          <w:rFonts w:ascii="Consolas" w:hAnsi="Consolas"/>
+          <w:sz w:val="20"/>
+          <w:szCs w:val="20"/>
+        </w:rPr>
+      </w:pPr>
+      <w:r>
+        <w:rPr>
+          <w:rFonts w:ascii="Consolas" w:hAnsi="Consolas"/>
+          <w:sz w:val="20"/>
+          <w:szCs w:val="20"/>
+        </w:rPr>
+        <w:t>Attach ints to triangle list</w:t>
+      </w:r>
+    </w:p>
+    <w:p>
+      <w:pPr>
+        <w:ind w:left="1440"/>
+        <w:rPr>
+          <w:rFonts w:ascii="Consolas" w:hAnsi="Consolas"/>
+          <w:sz w:val="20"/>
+          <w:szCs w:val="20"/>
+        </w:rPr>
+      </w:pPr>
+      <w:r>
+        <w:rPr>
+          <w:rFonts w:ascii="Consolas" w:hAnsi="Consolas"/>
+          <w:sz w:val="20"/>
+          <w:szCs w:val="20"/>
+        </w:rPr>
+        <w:t>offset1 = offset2</w:t>
+      </w:r>
+    </w:p>
+    <w:p>
+      <w:pPr>
+        <w:ind w:left="1440"/>
+        <w:rPr>
+          <w:rFonts w:ascii="Consolas" w:hAnsi="Consolas"/>
+          <w:sz w:val="20"/>
+          <w:szCs w:val="20"/>
+        </w:rPr>
+      </w:pPr>
+      <w:r>
+        <w:rPr>
+          <w:rFonts w:ascii="Consolas" w:hAnsi="Consolas"/>
+          <w:sz w:val="20"/>
+          <w:szCs w:val="20"/>
+        </w:rPr>
+        <w:t>offset2 = offset1 + Numsides + 1</w:t>
+      </w:r>
+    </w:p>
+    <w:p>
+      <w:pPr>
+        <w:ind w:left="1440"/>
+        <w:rPr>
+          <w:rFonts w:ascii="Consolas" w:hAnsi="Consolas"/>
+          <w:sz w:val="20"/>
+          <w:szCs w:val="20"/>
+        </w:rPr>
+      </w:pPr>
+      <w:r>
+        <w:rPr>
+          <w:rFonts w:ascii="Consolas" w:hAnsi="Consolas"/>
+          <w:sz w:val="20"/>
+          <w:szCs w:val="20"/>
+        </w:rPr>
+        <w:t>NormalizedQuality = NormalizedQuality + Unit</w:t>
+      </w:r>
+    </w:p>
+    <w:p>
+      <w:pPr>
+        <w:ind w:firstLine="720"/>
+        <w:rPr>
+          <w:rFonts w:ascii="Consolas" w:hAnsi="Consolas"/>
+          <w:sz w:val="20"/>
+          <w:szCs w:val="20"/>
+        </w:rPr>
+      </w:pPr>
+      <w:r>
+        <w:rPr>
+          <w:rFonts w:ascii="Consolas" w:hAnsi="Consolas"/>
+          <w:sz w:val="20"/>
+          <w:szCs w:val="20"/>
+        </w:rPr>
+        <w:t>}</w:t>
+      </w:r>
+    </w:p>
+    <w:p>
+      <w:pPr>
+        <w:pBdr>
+          <w:bottom w:val="single" w:sz="6" w:space="1" w:color="auto"/>
+        </w:pBdr>
+        <w:ind w:firstLine="720"/>
+        <w:rPr>
+          <w:rFonts w:ascii="Consolas" w:hAnsi="Consolas"/>
+          <w:sz w:val="20"/>
+          <w:szCs w:val="20"/>
+        </w:rPr>
+      </w:pPr>
+      <w:r>
+        <w:rPr>
+          <w:rFonts w:ascii="Consolas" w:hAnsi="Consolas"/>
+          <w:sz w:val="20"/>
+          <w:szCs w:val="20"/>
+        </w:rPr>
+        <w:t>Convert lists to arrays</w:t>
+      </w:r>
+    </w:p>
+    <w:p>
+      <w:pPr>
+        <w:pBdr>
+          <w:top w:val="single" w:sz="6" w:space="1" w:color="auto"/>
+          <w:bottom w:val="single" w:sz="6" w:space="1" w:color="auto"/>
+        </w:pBdr>
+        <w:rPr>
+          <w:szCs w:val="24"/>
+        </w:rPr>
+      </w:pPr>
+      <w:r>
+        <w:rPr>
+          <w:szCs w:val="24"/>
+        </w:rPr>
+        <w:t>The mesh now requires</w:t>
+      </w:r>
+      <w:r>
+        <w:rPr>
+          <w:szCs w:val="24"/>
+        </w:rPr>
+        <w:t xml:space="preserve"> a texture to be added. This is done with a couple of method calls to the Unity library. However, </w:t>
+      </w:r>
+      <w:r>
+        <w:rPr>
+          <w:szCs w:val="24"/>
+        </w:rPr>
+        <w:t xml:space="preserve">a </w:t>
+      </w:r>
+      <w:r>
+        <w:rPr>
+          <w:szCs w:val="24"/>
+        </w:rPr>
+        <w:t>UV mapping</w:t>
+      </w:r>
+      <w:r>
+        <w:rPr>
+          <w:szCs w:val="24"/>
+        </w:rPr>
+        <w:t xml:space="preserve"> must be created</w:t>
+      </w:r>
+      <w:r>
+        <w:rPr>
+          <w:szCs w:val="24"/>
+        </w:rPr>
+        <w:t xml:space="preserve"> for the texture to be </w:t>
+      </w:r>
+      <w:r>
+        <w:rPr>
+          <w:szCs w:val="24"/>
+        </w:rPr>
+        <w:t xml:space="preserve">applied correctly. This requires an algorithm. This was not part of the original scope and as such the following is taken from </w:t>
+      </w:r>
+      <w:hyperlink r:id="rId12" w:history="1">
+        <w:r>
+          <w:rPr>
+            <w:rStyle w:val="Hyperlink"/>
+            <w:szCs w:val="24"/>
+          </w:rPr>
+          <w:t>stackoverflow</w:t>
+        </w:r>
+      </w:hyperlink>
+    </w:p>
+    <w:p>
+      <w:pPr>
+        <w:rPr>
+          <w:szCs w:val="24"/>
+        </w:rPr>
+      </w:pPr>
+    </w:p>
+    <w:p>
+      <w:pPr>
+        <w:shd w:val="clear" w:color="auto" w:fill="FFFFFF" w:themeFill="background1"/>
+        <w:spacing w:after="0" w:line="285" w:lineRule="atLeast"/>
+        <w:rPr>
+          <w:rFonts w:ascii="Consolas" w:eastAsia="Times New Roman" w:hAnsi="Consolas"/>
+          <w:noProof w:val="0"/>
+          <w:color w:val="0D0D0D" w:themeColor="text1" w:themeTint="F2"/>
+          <w:sz w:val="20"/>
+          <w:szCs w:val="20"/>
+        </w:rPr>
+      </w:pPr>
+      <w:r>
+        <w:rPr>
+          <w:rFonts w:ascii="Consolas" w:eastAsia="Times New Roman" w:hAnsi="Consolas"/>
+          <w:i/>
+          <w:iCs/>
+          <w:noProof w:val="0"/>
+          <w:color w:val="0D0D0D" w:themeColor="text1" w:themeTint="F2"/>
+          <w:sz w:val="20"/>
+          <w:szCs w:val="20"/>
+        </w:rPr>
+        <w:t>Vector2</w:t>
+      </w:r>
+      <w:r>
+        <w:rPr>
+          <w:rFonts w:ascii="Consolas" w:eastAsia="Times New Roman" w:hAnsi="Consolas"/>
+          <w:noProof w:val="0"/>
+          <w:color w:val="0D0D0D" w:themeColor="text1" w:themeTint="F2"/>
+          <w:sz w:val="20"/>
+          <w:szCs w:val="20"/>
+        </w:rPr>
+        <w:t> </w:t>
+      </w:r>
+      <w:proofErr w:type="spellStart"/>
+      <w:r>
+        <w:rPr>
+          <w:rFonts w:ascii="Consolas" w:eastAsia="Times New Roman" w:hAnsi="Consolas"/>
+          <w:noProof w:val="0"/>
+          <w:color w:val="0D0D0D" w:themeColor="text1" w:themeTint="F2"/>
+          <w:sz w:val="20"/>
+          <w:szCs w:val="20"/>
+        </w:rPr>
+        <w:t>UV_Mapper</w:t>
+      </w:r>
+      <w:proofErr w:type="spellEnd"/>
+      <w:r>
+        <w:rPr>
+          <w:rFonts w:ascii="Consolas" w:eastAsia="Times New Roman" w:hAnsi="Consolas"/>
+          <w:noProof w:val="0"/>
+          <w:color w:val="0D0D0D" w:themeColor="text1" w:themeTint="F2"/>
+          <w:sz w:val="20"/>
+          <w:szCs w:val="20"/>
+        </w:rPr>
+        <w:t>(</w:t>
+      </w:r>
+      <w:r>
+        <w:rPr>
+          <w:rFonts w:ascii="Consolas" w:eastAsia="Times New Roman" w:hAnsi="Consolas"/>
+          <w:i/>
+          <w:iCs/>
+          <w:noProof w:val="0"/>
+          <w:color w:val="0D0D0D" w:themeColor="text1" w:themeTint="F2"/>
+          <w:sz w:val="20"/>
+          <w:szCs w:val="20"/>
+        </w:rPr>
+        <w:t>Vector3</w:t>
+      </w:r>
+      <w:r>
+        <w:rPr>
+          <w:rFonts w:ascii="Consolas" w:eastAsia="Times New Roman" w:hAnsi="Consolas"/>
+          <w:noProof w:val="0"/>
+          <w:color w:val="0D0D0D" w:themeColor="text1" w:themeTint="F2"/>
+          <w:sz w:val="20"/>
+          <w:szCs w:val="20"/>
+        </w:rPr>
+        <w:t> point)</w:t>
+      </w:r>
+    </w:p>
+    <w:p>
+      <w:pPr>
+        <w:shd w:val="clear" w:color="auto" w:fill="FFFFFF" w:themeFill="background1"/>
+        <w:spacing w:after="0" w:line="285" w:lineRule="atLeast"/>
+        <w:rPr>
+          <w:rFonts w:ascii="Consolas" w:eastAsia="Times New Roman" w:hAnsi="Consolas"/>
+          <w:noProof w:val="0"/>
+          <w:color w:val="0D0D0D" w:themeColor="text1" w:themeTint="F2"/>
+          <w:sz w:val="20"/>
+          <w:szCs w:val="20"/>
+        </w:rPr>
+      </w:pPr>
+      <w:r>
+        <w:rPr>
+          <w:rFonts w:ascii="Consolas" w:eastAsia="Times New Roman" w:hAnsi="Consolas"/>
+          <w:noProof w:val="0"/>
+          <w:color w:val="0D0D0D" w:themeColor="text1" w:themeTint="F2"/>
+          <w:sz w:val="20"/>
+          <w:szCs w:val="20"/>
+        </w:rPr>
+        <w:t>    {</w:t>
+      </w:r>
+    </w:p>
+    <w:p>
+      <w:pPr>
+        <w:shd w:val="clear" w:color="auto" w:fill="FFFFFF" w:themeFill="background1"/>
+        <w:spacing w:after="0" w:line="285" w:lineRule="atLeast"/>
+        <w:rPr>
+          <w:rFonts w:ascii="Consolas" w:eastAsia="Times New Roman" w:hAnsi="Consolas"/>
+          <w:noProof w:val="0"/>
+          <w:color w:val="0D0D0D" w:themeColor="text1" w:themeTint="F2"/>
+          <w:sz w:val="20"/>
+          <w:szCs w:val="20"/>
+        </w:rPr>
+      </w:pPr>
+      <w:r>
+        <w:rPr>
+          <w:rFonts w:ascii="Consolas" w:eastAsia="Times New Roman" w:hAnsi="Consolas"/>
+          <w:noProof w:val="0"/>
+          <w:color w:val="0D0D0D" w:themeColor="text1" w:themeTint="F2"/>
+          <w:sz w:val="20"/>
+          <w:szCs w:val="20"/>
+        </w:rPr>
+        <w:t>        float theta = (float)Math.Atan2(</w:t>
+      </w:r>
+      <w:proofErr w:type="spellStart"/>
+      <w:r>
+        <w:rPr>
+          <w:rFonts w:ascii="Consolas" w:eastAsia="Times New Roman" w:hAnsi="Consolas"/>
+          <w:noProof w:val="0"/>
+          <w:color w:val="0D0D0D" w:themeColor="text1" w:themeTint="F2"/>
+          <w:sz w:val="20"/>
+          <w:szCs w:val="20"/>
+        </w:rPr>
+        <w:t>point.y</w:t>
+      </w:r>
+      <w:proofErr w:type="spellEnd"/>
+      <w:r>
+        <w:rPr>
+          <w:rFonts w:ascii="Consolas" w:eastAsia="Times New Roman" w:hAnsi="Consolas"/>
+          <w:noProof w:val="0"/>
+          <w:color w:val="0D0D0D" w:themeColor="text1" w:themeTint="F2"/>
+          <w:sz w:val="20"/>
+          <w:szCs w:val="20"/>
+        </w:rPr>
+        <w:t>, </w:t>
+      </w:r>
+      <w:proofErr w:type="spellStart"/>
+      <w:r>
+        <w:rPr>
+          <w:rFonts w:ascii="Consolas" w:eastAsia="Times New Roman" w:hAnsi="Consolas"/>
+          <w:noProof w:val="0"/>
+          <w:color w:val="0D0D0D" w:themeColor="text1" w:themeTint="F2"/>
+          <w:sz w:val="20"/>
+          <w:szCs w:val="20"/>
+        </w:rPr>
+        <w:t>point.x</w:t>
+      </w:r>
+      <w:proofErr w:type="spellEnd"/>
+      <w:proofErr w:type="gramStart"/>
+      <w:r>
+        <w:rPr>
+          <w:rFonts w:ascii="Consolas" w:eastAsia="Times New Roman" w:hAnsi="Consolas"/>
+          <w:noProof w:val="0"/>
+          <w:color w:val="0D0D0D" w:themeColor="text1" w:themeTint="F2"/>
+          <w:sz w:val="20"/>
+          <w:szCs w:val="20"/>
+        </w:rPr>
+        <w:t>);</w:t>
+      </w:r>
+      <w:proofErr w:type="gramEnd"/>
+    </w:p>
+    <w:p>
+      <w:pPr>
+        <w:shd w:val="clear" w:color="auto" w:fill="FFFFFF" w:themeFill="background1"/>
+        <w:spacing w:after="0" w:line="285" w:lineRule="atLeast"/>
+        <w:rPr>
+          <w:rFonts w:ascii="Consolas" w:eastAsia="Times New Roman" w:hAnsi="Consolas"/>
+          <w:noProof w:val="0"/>
+          <w:color w:val="0D0D0D" w:themeColor="text1" w:themeTint="F2"/>
+          <w:sz w:val="20"/>
+          <w:szCs w:val="20"/>
+        </w:rPr>
+      </w:pPr>
+    </w:p>
+    <w:p>
+      <w:pPr>
+        <w:shd w:val="clear" w:color="auto" w:fill="FFFFFF" w:themeFill="background1"/>
+        <w:spacing w:after="0" w:line="285" w:lineRule="atLeast"/>
+        <w:rPr>
+          <w:rFonts w:ascii="Consolas" w:eastAsia="Times New Roman" w:hAnsi="Consolas"/>
+          <w:noProof w:val="0"/>
+          <w:color w:val="0D0D0D" w:themeColor="text1" w:themeTint="F2"/>
+          <w:sz w:val="20"/>
+          <w:szCs w:val="20"/>
+        </w:rPr>
+      </w:pPr>
+      <w:r>
+        <w:rPr>
+          <w:rFonts w:ascii="Consolas" w:eastAsia="Times New Roman" w:hAnsi="Consolas"/>
+          <w:noProof w:val="0"/>
+          <w:color w:val="0D0D0D" w:themeColor="text1" w:themeTint="F2"/>
+          <w:sz w:val="20"/>
+          <w:szCs w:val="20"/>
+        </w:rPr>
+        <w:t>        float </w:t>
+      </w:r>
+      <w:proofErr w:type="spellStart"/>
+      <w:r>
+        <w:rPr>
+          <w:rFonts w:ascii="Consolas" w:eastAsia="Times New Roman" w:hAnsi="Consolas"/>
+          <w:noProof w:val="0"/>
+          <w:color w:val="0D0D0D" w:themeColor="text1" w:themeTint="F2"/>
+          <w:sz w:val="20"/>
+          <w:szCs w:val="20"/>
+        </w:rPr>
+        <w:t>rawU</w:t>
+      </w:r>
+      <w:proofErr w:type="spellEnd"/>
+      <w:r>
+        <w:rPr>
+          <w:rFonts w:ascii="Consolas" w:eastAsia="Times New Roman" w:hAnsi="Consolas"/>
+          <w:noProof w:val="0"/>
+          <w:color w:val="0D0D0D" w:themeColor="text1" w:themeTint="F2"/>
+          <w:sz w:val="20"/>
+          <w:szCs w:val="20"/>
+        </w:rPr>
+        <w:t> = (float)(theta / (2 * </w:t>
+      </w:r>
+      <w:proofErr w:type="spellStart"/>
+      <w:r>
+        <w:rPr>
+          <w:rFonts w:ascii="Consolas" w:eastAsia="Times New Roman" w:hAnsi="Consolas"/>
+          <w:noProof w:val="0"/>
+          <w:color w:val="0D0D0D" w:themeColor="text1" w:themeTint="F2"/>
+          <w:sz w:val="20"/>
+          <w:szCs w:val="20"/>
+        </w:rPr>
+        <w:t>Math.PI</w:t>
+      </w:r>
+      <w:proofErr w:type="spellEnd"/>
+      <w:r>
+        <w:rPr>
+          <w:rFonts w:ascii="Consolas" w:eastAsia="Times New Roman" w:hAnsi="Consolas"/>
+          <w:noProof w:val="0"/>
+          <w:color w:val="0D0D0D" w:themeColor="text1" w:themeTint="F2"/>
+          <w:sz w:val="20"/>
+          <w:szCs w:val="20"/>
+        </w:rPr>
+        <w:t>)</w:t>
+      </w:r>
+      <w:proofErr w:type="gramStart"/>
+      <w:r>
+        <w:rPr>
+          <w:rFonts w:ascii="Consolas" w:eastAsia="Times New Roman" w:hAnsi="Consolas"/>
+          <w:noProof w:val="0"/>
+          <w:color w:val="0D0D0D" w:themeColor="text1" w:themeTint="F2"/>
+          <w:sz w:val="20"/>
+          <w:szCs w:val="20"/>
+        </w:rPr>
+        <w:t>);</w:t>
+      </w:r>
+      <w:proofErr w:type="gramEnd"/>
+    </w:p>
+    <w:p>
+      <w:pPr>
+        <w:shd w:val="clear" w:color="auto" w:fill="FFFFFF" w:themeFill="background1"/>
+        <w:spacing w:after="0" w:line="285" w:lineRule="atLeast"/>
+        <w:rPr>
+          <w:rFonts w:ascii="Consolas" w:eastAsia="Times New Roman" w:hAnsi="Consolas"/>
+          <w:noProof w:val="0"/>
+          <w:color w:val="0D0D0D" w:themeColor="text1" w:themeTint="F2"/>
+          <w:sz w:val="20"/>
+          <w:szCs w:val="20"/>
+        </w:rPr>
+      </w:pPr>
+    </w:p>
+    <w:p>
+      <w:pPr>
+        <w:shd w:val="clear" w:color="auto" w:fill="FFFFFF" w:themeFill="background1"/>
+        <w:spacing w:after="0" w:line="285" w:lineRule="atLeast"/>
+        <w:rPr>
+          <w:rFonts w:ascii="Consolas" w:eastAsia="Times New Roman" w:hAnsi="Consolas"/>
+          <w:noProof w:val="0"/>
+          <w:color w:val="0D0D0D" w:themeColor="text1" w:themeTint="F2"/>
+          <w:sz w:val="20"/>
+          <w:szCs w:val="20"/>
+        </w:rPr>
+      </w:pPr>
+      <w:r>
+        <w:rPr>
+          <w:rFonts w:ascii="Consolas" w:eastAsia="Times New Roman" w:hAnsi="Consolas"/>
+          <w:noProof w:val="0"/>
+          <w:color w:val="0D0D0D" w:themeColor="text1" w:themeTint="F2"/>
+          <w:sz w:val="20"/>
+          <w:szCs w:val="20"/>
+        </w:rPr>
+        <w:t>        float u = 1.0f - (</w:t>
+      </w:r>
+      <w:proofErr w:type="spellStart"/>
+      <w:r>
+        <w:rPr>
+          <w:rFonts w:ascii="Consolas" w:eastAsia="Times New Roman" w:hAnsi="Consolas"/>
+          <w:noProof w:val="0"/>
+          <w:color w:val="0D0D0D" w:themeColor="text1" w:themeTint="F2"/>
+          <w:sz w:val="20"/>
+          <w:szCs w:val="20"/>
+        </w:rPr>
+        <w:t>rawU</w:t>
+      </w:r>
+      <w:proofErr w:type="spellEnd"/>
+      <w:r>
+        <w:rPr>
+          <w:rFonts w:ascii="Consolas" w:eastAsia="Times New Roman" w:hAnsi="Consolas"/>
+          <w:noProof w:val="0"/>
+          <w:color w:val="0D0D0D" w:themeColor="text1" w:themeTint="F2"/>
+          <w:sz w:val="20"/>
+          <w:szCs w:val="20"/>
+        </w:rPr>
+        <w:t> + 0.5f</w:t>
+      </w:r>
+      <w:proofErr w:type="gramStart"/>
+      <w:r>
+        <w:rPr>
+          <w:rFonts w:ascii="Consolas" w:eastAsia="Times New Roman" w:hAnsi="Consolas"/>
+          <w:noProof w:val="0"/>
+          <w:color w:val="0D0D0D" w:themeColor="text1" w:themeTint="F2"/>
+          <w:sz w:val="20"/>
+          <w:szCs w:val="20"/>
+        </w:rPr>
+        <w:t>);</w:t>
+      </w:r>
+      <w:proofErr w:type="gramEnd"/>
+    </w:p>
+    <w:p>
+      <w:pPr>
+        <w:shd w:val="clear" w:color="auto" w:fill="FFFFFF" w:themeFill="background1"/>
+        <w:spacing w:after="0" w:line="285" w:lineRule="atLeast"/>
+        <w:rPr>
+          <w:rFonts w:ascii="Consolas" w:eastAsia="Times New Roman" w:hAnsi="Consolas"/>
+          <w:noProof w:val="0"/>
+          <w:color w:val="0D0D0D" w:themeColor="text1" w:themeTint="F2"/>
+          <w:sz w:val="20"/>
+          <w:szCs w:val="20"/>
+        </w:rPr>
+      </w:pPr>
+    </w:p>
+    <w:p>
+      <w:pPr>
+        <w:shd w:val="clear" w:color="auto" w:fill="FFFFFF" w:themeFill="background1"/>
+        <w:spacing w:after="0" w:line="285" w:lineRule="atLeast"/>
+        <w:rPr>
+          <w:rFonts w:ascii="Consolas" w:eastAsia="Times New Roman" w:hAnsi="Consolas"/>
+          <w:noProof w:val="0"/>
+          <w:color w:val="0D0D0D" w:themeColor="text1" w:themeTint="F2"/>
+          <w:sz w:val="20"/>
+          <w:szCs w:val="20"/>
+        </w:rPr>
+      </w:pPr>
+      <w:r>
+        <w:rPr>
+          <w:rFonts w:ascii="Consolas" w:eastAsia="Times New Roman" w:hAnsi="Consolas"/>
+          <w:noProof w:val="0"/>
+          <w:color w:val="0D0D0D" w:themeColor="text1" w:themeTint="F2"/>
+          <w:sz w:val="20"/>
+          <w:szCs w:val="20"/>
+        </w:rPr>
+        <w:t>        float v = </w:t>
+      </w:r>
+      <w:proofErr w:type="spellStart"/>
+      <w:r>
+        <w:rPr>
+          <w:rFonts w:ascii="Consolas" w:eastAsia="Times New Roman" w:hAnsi="Consolas"/>
+          <w:noProof w:val="0"/>
+          <w:color w:val="0D0D0D" w:themeColor="text1" w:themeTint="F2"/>
+          <w:sz w:val="20"/>
+          <w:szCs w:val="20"/>
+        </w:rPr>
+        <w:t>point.y</w:t>
+      </w:r>
+      <w:proofErr w:type="spellEnd"/>
+      <w:r>
+        <w:rPr>
+          <w:rFonts w:ascii="Consolas" w:eastAsia="Times New Roman" w:hAnsi="Consolas"/>
+          <w:noProof w:val="0"/>
+          <w:color w:val="0D0D0D" w:themeColor="text1" w:themeTint="F2"/>
+          <w:sz w:val="20"/>
+          <w:szCs w:val="20"/>
+        </w:rPr>
+        <w:t> % </w:t>
+      </w:r>
+      <w:proofErr w:type="gramStart"/>
+      <w:r>
+        <w:rPr>
+          <w:rFonts w:ascii="Consolas" w:eastAsia="Times New Roman" w:hAnsi="Consolas"/>
+          <w:noProof w:val="0"/>
+          <w:color w:val="0D0D0D" w:themeColor="text1" w:themeTint="F2"/>
+          <w:sz w:val="20"/>
+          <w:szCs w:val="20"/>
+        </w:rPr>
+        <w:t>1;</w:t>
+      </w:r>
+      <w:proofErr w:type="gramEnd"/>
+    </w:p>
+    <w:p>
+      <w:pPr>
+        <w:shd w:val="clear" w:color="auto" w:fill="FFFFFF" w:themeFill="background1"/>
+        <w:spacing w:after="0" w:line="285" w:lineRule="atLeast"/>
+        <w:rPr>
+          <w:rFonts w:ascii="Consolas" w:eastAsia="Times New Roman" w:hAnsi="Consolas"/>
+          <w:noProof w:val="0"/>
+          <w:color w:val="0D0D0D" w:themeColor="text1" w:themeTint="F2"/>
+          <w:sz w:val="20"/>
+          <w:szCs w:val="20"/>
+        </w:rPr>
+      </w:pPr>
+    </w:p>
+    <w:p>
+      <w:pPr>
+        <w:shd w:val="clear" w:color="auto" w:fill="FFFFFF" w:themeFill="background1"/>
+        <w:spacing w:after="0" w:line="285" w:lineRule="atLeast"/>
+        <w:rPr>
+          <w:rFonts w:ascii="Consolas" w:eastAsia="Times New Roman" w:hAnsi="Consolas"/>
+          <w:noProof w:val="0"/>
+          <w:color w:val="0D0D0D" w:themeColor="text1" w:themeTint="F2"/>
+          <w:sz w:val="20"/>
+          <w:szCs w:val="20"/>
+        </w:rPr>
+      </w:pPr>
+      <w:r>
+        <w:rPr>
+          <w:rFonts w:ascii="Consolas" w:eastAsia="Times New Roman" w:hAnsi="Consolas"/>
+          <w:noProof w:val="0"/>
+          <w:color w:val="0D0D0D" w:themeColor="text1" w:themeTint="F2"/>
+          <w:sz w:val="20"/>
+          <w:szCs w:val="20"/>
+        </w:rPr>
+        <w:lastRenderedPageBreak/>
+        <w:t>        return new </w:t>
+      </w:r>
+      <w:r>
+        <w:rPr>
+          <w:rFonts w:ascii="Consolas" w:eastAsia="Times New Roman" w:hAnsi="Consolas"/>
+          <w:i/>
+          <w:iCs/>
+          <w:noProof w:val="0"/>
+          <w:color w:val="0D0D0D" w:themeColor="text1" w:themeTint="F2"/>
+          <w:sz w:val="20"/>
+          <w:szCs w:val="20"/>
+        </w:rPr>
+        <w:t>Vector2</w:t>
+      </w:r>
+      <w:r>
+        <w:rPr>
+          <w:rFonts w:ascii="Consolas" w:eastAsia="Times New Roman" w:hAnsi="Consolas"/>
+          <w:noProof w:val="0"/>
+          <w:color w:val="0D0D0D" w:themeColor="text1" w:themeTint="F2"/>
+          <w:sz w:val="20"/>
+          <w:szCs w:val="20"/>
+        </w:rPr>
+        <w:t>(u, v</w:t>
+      </w:r>
+      <w:proofErr w:type="gramStart"/>
+      <w:r>
+        <w:rPr>
+          <w:rFonts w:ascii="Consolas" w:eastAsia="Times New Roman" w:hAnsi="Consolas"/>
+          <w:noProof w:val="0"/>
+          <w:color w:val="0D0D0D" w:themeColor="text1" w:themeTint="F2"/>
+          <w:sz w:val="20"/>
+          <w:szCs w:val="20"/>
+        </w:rPr>
+        <w:t>);</w:t>
+      </w:r>
+      <w:proofErr w:type="gramEnd"/>
+    </w:p>
+    <w:p>
+      <w:pPr>
+        <w:pBdr>
+          <w:bottom w:val="single" w:sz="6" w:space="1" w:color="auto"/>
+        </w:pBdr>
+        <w:shd w:val="clear" w:color="auto" w:fill="FFFFFF" w:themeFill="background1"/>
+        <w:spacing w:after="0" w:line="285" w:lineRule="atLeast"/>
+        <w:rPr>
+          <w:rFonts w:ascii="Consolas" w:eastAsia="Times New Roman" w:hAnsi="Consolas"/>
+          <w:noProof w:val="0"/>
+          <w:color w:val="0D0D0D" w:themeColor="text1" w:themeTint="F2"/>
+          <w:sz w:val="20"/>
+          <w:szCs w:val="20"/>
+        </w:rPr>
+      </w:pPr>
+      <w:r>
+        <w:rPr>
+          <w:rFonts w:ascii="Consolas" w:eastAsia="Times New Roman" w:hAnsi="Consolas"/>
+          <w:noProof w:val="0"/>
+          <w:color w:val="0D0D0D" w:themeColor="text1" w:themeTint="F2"/>
+          <w:sz w:val="20"/>
+          <w:szCs w:val="20"/>
+        </w:rPr>
+        <w:t>    }</w:t>
+      </w:r>
+    </w:p>
+    <w:p>
+      <w:pPr>
+        <w:pStyle w:val="ListParagraph"/>
+        <w:ind w:left="1080"/>
+        <w:rPr>
+          <w:b/>
+          <w:bCs/>
+        </w:rPr>
+      </w:pPr>
+    </w:p>
+    <w:p>
+      <w:pPr>
+        <w:pStyle w:val="ListParagraph"/>
+        <w:numPr>
+          <w:ilvl w:val="0"/>
+          <w:numId w:val="8"/>
+        </w:numPr>
+        <w:rPr>
+          <w:b/>
+          <w:bCs/>
+        </w:rPr>
+      </w:pPr>
+      <w:r>
+        <w:rPr>
+          <w:b/>
+          <w:bCs/>
+        </w:rPr>
+        <w:t>Add angle calculation to smooth out point connections in 3D</w:t>
+      </w:r>
+    </w:p>
+    <w:p>
+      <w:pPr>
+        <w:ind w:left="720"/>
+        <w:rPr>
+          <w:szCs w:val="24"/>
+        </w:rPr>
+      </w:pPr>
+      <w:r>
+        <w:rPr>
+          <w:szCs w:val="24"/>
+        </w:rPr>
+        <w:t>This can be done through complicated linear algebra concepts. For example, by using a plane (which represents the angle)</w:t>
+      </w:r>
+      <w:r>
+        <w:rPr>
+          <w:szCs w:val="24"/>
+        </w:rPr>
+        <w:t xml:space="preserve"> that passes through a sphere, we the resulting intersection creates a circle (which represents the vertex rings).</w:t>
+      </w:r>
+    </w:p>
+    <w:p>
+      <w:pPr>
+        <w:ind w:left="720"/>
+        <w:rPr>
+          <w:szCs w:val="24"/>
+        </w:rPr>
+      </w:pPr>
+      <w:r>
+        <w:rPr>
+          <w:szCs w:val="24"/>
+        </w:rPr>
+        <w:t>Another solution is to use two angles, longitude and latitude, to represent a point on a sphere and create a circle with these inputs.</w:t>
+      </w:r>
+    </w:p>
+    <w:p>
+      <w:pPr>
+        <w:ind w:left="720"/>
+        <w:rPr>
+          <w:szCs w:val="24"/>
+        </w:rPr>
+      </w:pPr>
+      <w:r>
+        <w:rPr>
+          <w:szCs w:val="24"/>
+        </w:rPr>
+        <w:t xml:space="preserve">However, these solutions are much more complicated than is needed. Instead, a ring can be created with the parametric equations. Then, the angle between the current and the next point is calculated with </w:t>
+      </w:r>
+      <w:r>
+        <w:rPr>
+          <w:rFonts w:ascii="Consolas" w:hAnsi="Consolas"/>
+          <w:sz w:val="20"/>
+          <w:szCs w:val="20"/>
+        </w:rPr>
+        <w:t>Quaternion.LookRotation(Vector3)</w:t>
+      </w:r>
+      <w:r>
+        <w:rPr>
+          <w:szCs w:val="24"/>
+        </w:rPr>
+        <w:t xml:space="preserve"> and used to multiply by each vertex in a given ring.</w:t>
+      </w:r>
+    </w:p>
+    <w:p>
+      <w:pPr>
+        <w:ind w:left="720"/>
+        <w:rPr>
+          <w:szCs w:val="24"/>
+        </w:rPr>
+      </w:pPr>
+      <w:r>
+        <w:rPr>
+          <w:szCs w:val="24"/>
+        </w:rPr>
+        <w:t>Like so:</w:t>
+      </w:r>
+    </w:p>
+    <w:p>
+      <w:pPr>
+        <w:ind w:left="720"/>
+        <w:rPr>
+          <w:rFonts w:ascii="Consolas" w:hAnsi="Consolas"/>
+          <w:sz w:val="20"/>
+          <w:szCs w:val="20"/>
+        </w:rPr>
+      </w:pPr>
+      <w:r>
+        <w:rPr>
+          <w:rFonts w:ascii="Consolas" w:hAnsi="Consolas"/>
+          <w:sz w:val="20"/>
+          <w:szCs w:val="20"/>
+        </w:rPr>
+        <w:t>Normalize distance between current and next position</w:t>
+      </w:r>
+    </w:p>
+    <w:p>
+      <w:pPr>
+        <w:ind w:left="720"/>
+        <w:rPr>
+          <w:rFonts w:ascii="Consolas" w:hAnsi="Consolas"/>
+          <w:sz w:val="20"/>
+          <w:szCs w:val="20"/>
+        </w:rPr>
+      </w:pPr>
+      <w:r>
+        <w:rPr>
+          <w:rFonts w:ascii="Consolas" w:hAnsi="Consolas"/>
+          <w:sz w:val="20"/>
+          <w:szCs w:val="20"/>
+        </w:rPr>
+        <w:t>Create Quaternion with LookRotation(normalized vector3)</w:t>
+      </w:r>
+    </w:p>
+    <w:p>
+      <w:pPr>
+        <w:ind w:left="720"/>
+        <w:rPr>
+          <w:rFonts w:ascii="Consolas" w:hAnsi="Consolas"/>
+          <w:sz w:val="20"/>
+          <w:szCs w:val="20"/>
+        </w:rPr>
+      </w:pPr>
+      <w:r>
+        <w:rPr>
+          <w:rFonts w:ascii="Consolas" w:hAnsi="Consolas"/>
+          <w:sz w:val="20"/>
+          <w:szCs w:val="20"/>
+        </w:rPr>
+        <w:t>for(each vertex in a ring)</w:t>
+      </w:r>
+    </w:p>
+    <w:p>
+      <w:pPr>
+        <w:ind w:left="720"/>
+        <w:rPr>
+          <w:rFonts w:ascii="Consolas" w:hAnsi="Consolas"/>
+          <w:sz w:val="20"/>
+          <w:szCs w:val="20"/>
+        </w:rPr>
+      </w:pPr>
+      <w:r>
+        <w:rPr>
+          <w:rFonts w:ascii="Consolas" w:hAnsi="Consolas"/>
+          <w:sz w:val="20"/>
+          <w:szCs w:val="20"/>
+        </w:rPr>
+        <w:t>{</w:t>
+      </w:r>
+    </w:p>
+    <w:p>
+      <w:pPr>
+        <w:ind w:left="720"/>
+        <w:rPr>
+          <w:rFonts w:ascii="Consolas" w:hAnsi="Consolas"/>
+          <w:sz w:val="20"/>
+          <w:szCs w:val="20"/>
+        </w:rPr>
+      </w:pPr>
+      <w:r>
+        <w:rPr>
+          <w:rFonts w:ascii="Consolas" w:hAnsi="Consolas"/>
+          <w:sz w:val="20"/>
+          <w:szCs w:val="20"/>
+        </w:rPr>
+        <w:tab/>
+        <w:t>ringVertices[i] = quaternionAngle * (ringVertices[i] - center) + center;</w:t>
+      </w:r>
+    </w:p>
+    <w:p>
+      <w:pPr>
+        <w:pBdr>
+          <w:bottom w:val="single" w:sz="6" w:space="1" w:color="auto"/>
+        </w:pBdr>
+        <w:ind w:left="720"/>
+        <w:rPr>
+          <w:rFonts w:ascii="Consolas" w:hAnsi="Consolas"/>
+          <w:sz w:val="20"/>
+          <w:szCs w:val="20"/>
+        </w:rPr>
+      </w:pPr>
+      <w:r>
+        <w:rPr>
+          <w:rFonts w:ascii="Consolas" w:hAnsi="Consolas"/>
+          <w:sz w:val="20"/>
+          <w:szCs w:val="20"/>
+        </w:rPr>
+        <w:t>}</w:t>
+      </w:r>
+    </w:p>
+    <w:p>
+      <w:pPr>
+        <w:ind w:left="720"/>
+        <w:rPr>
+          <w:szCs w:val="24"/>
+        </w:rPr>
+      </w:pPr>
+    </w:p>
+    <w:p>
+      <w:pPr>
+        <w:ind w:left="720"/>
+        <w:rPr>
+          <w:szCs w:val="24"/>
+        </w:rPr>
+      </w:pPr>
+    </w:p>
+    <w:p>
+      <w:pPr>
+        <w:ind w:left="720"/>
+        <w:rPr>
+          <w:szCs w:val="24"/>
+        </w:rPr>
+      </w:pPr>
+    </w:p>
+    <w:p>
+      <w:pPr>
+        <w:rPr>
+          <w:rFonts w:ascii="Consolas" w:hAnsi="Consolas"/>
+          <w:sz w:val="20"/>
+          <w:szCs w:val="20"/>
+        </w:rPr>
+      </w:pPr>
+    </w:p>
+    <w:p>
+      <w:pPr>
+        <w:ind w:left="360"/>
+        <w:rPr>
+          <w:szCs w:val="24"/>
+        </w:rPr>
+      </w:pPr>
+    </w:p>
+    <w:p>
+      <w:pPr>
         <w:rPr>
           <w:szCs w:val="24"/>
         </w:rPr>
@@ -3405,7 +5926,7 @@
 <file path=word/numbering.xml><?xml version="1.0" encoding="utf-8"?>
 <w:numbering xmlns:wpc="http://schemas.microsoft.com/office/word/2010/wordprocessingCanvas" xmlns:cx="http://schemas.microsoft.com/office/drawing/2014/chartex" xmlns:cx1="http://schemas.microsoft.com/office/drawing/2015/9/8/chartex" xmlns:cx2="http://schemas.microsoft.com/office/drawing/2015/10/21/chartex" xmlns:cx3="http://schemas.microsoft.com/office/drawing/2016/5/9/chartex" xmlns:cx4="http://schemas.microsoft.com/office/drawing/2016/5/10/chartex" xmlns:cx5="http://schemas.microsoft.com/office/drawing/2016/5/11/chartex" xmlns:cx6="http://schemas.microsoft.com/office/drawing/2016/5/12/chartex" xmlns:cx7="http://schemas.microsoft.com/office/drawing/2016/5/13/chartex" xmlns:cx8="http://schemas.microsoft.com/office/drawing/2016/5/14/chartex" xmlns:mc="http://schemas.openxmlformats.org/markup-compatibility/2006" xmlns:aink="http://schemas.microsoft.com/office/drawing/2016/ink" xmlns:am3d="http://schemas.microsoft.com/office/drawing/2017/model3d" xmlns:o="urn:schemas-microsoft-com:office:office" xmlns:r="http://schemas.openxmlformats.org/officeDocument/2006/relationships" xmlns:m="http://schemas.openxmlformats.org/officeDocument/2006/math" xmlns:v="urn:schemas-microsoft-com:vml" xmlns:wp14="http://schemas.microsoft.com/office/word/2010/wordprocessingDrawing" xmlns:wp="http://schemas.openxmlformats.org/drawingml/2006/wordprocessingDrawing" xmlns:w10="urn:schemas-microsoft-com:office:word" xmlns:w="http://schemas.openxmlformats.org/wordprocessingml/2006/main" xmlns:w14="http://schemas.microsoft.com/office/word/2010/wordml" xmlns:w15="http://schemas.microsoft.com/office/word/2012/wordml" xmlns:w16cex="http://schemas.microsoft.com/office/word/2018/wordml/cex" xmlns:w16cid="http://schemas.microsoft.com/office/word/2016/wordml/cid" xmlns:w16="http://schemas.microsoft.com/office/word/2018/wordml" xmlns:w16se="http://schemas.microsoft.com/office/word/2015/wordml/symex" xmlns:wpg="http://schemas.microsoft.com/office/word/2010/wordprocessingGroup" xmlns:wpi="http://schemas.microsoft.com/office/word/2010/wordprocessingInk" xmlns:wne="http://schemas.microsoft.com/office/word/2006/wordml" xmlns:wps="http://schemas.microsoft.com/office/word/2010/wordprocessingShape" mc:Ignorable="w14 w15 w16se w16cid w16 w16cex wp14">
   <w:abstractNum w:abstractNumId="0" w15:restartNumberingAfterBreak="0">
-    <w:nsid w:val="08E01AA1"/>
+    <w:nsid w:val="00916D07"/>
     <w:multiLevelType w:val="hybridMultilevel"/>
     <w:tmpl w:val="39D620C6"/>
     <w:lvl w:ilvl="0" w:tplc="304C3C78">
@@ -3495,6 +6016,275 @@
     </w:lvl>
   </w:abstractNum>
   <w:abstractNum w:abstractNumId="1" w15:restartNumberingAfterBreak="0">
+    <w:nsid w:val="08E01AA1"/>
+    <w:multiLevelType w:val="hybridMultilevel"/>
+    <w:tmpl w:val="39D620C6"/>
+    <w:lvl w:ilvl="0" w:tplc="304C3C78">
+      <w:start w:val="1"/>
+      <w:numFmt w:val="decimal"/>
+      <w:lvlText w:val="%1."/>
+      <w:lvlJc w:val="left"/>
+      <w:pPr>
+        <w:ind w:left="1080" w:hanging="360"/>
+      </w:pPr>
+      <w:rPr>
+        <w:rFonts w:hint="default"/>
+        <w:b/>
+      </w:rPr>
+    </w:lvl>
+    <w:lvl w:ilvl="1" w:tplc="04090019">
+      <w:start w:val="1"/>
+      <w:numFmt w:val="lowerLetter"/>
+      <w:lvlText w:val="%2."/>
+      <w:lvlJc w:val="left"/>
+      <w:pPr>
+        <w:ind w:left="1800" w:hanging="360"/>
+      </w:pPr>
+    </w:lvl>
+    <w:lvl w:ilvl="2" w:tplc="0409001B" w:tentative="1">
+      <w:start w:val="1"/>
+      <w:numFmt w:val="lowerRoman"/>
+      <w:lvlText w:val="%3."/>
+      <w:lvlJc w:val="right"/>
+      <w:pPr>
+        <w:ind w:left="2520" w:hanging="180"/>
+      </w:pPr>
+    </w:lvl>
+    <w:lvl w:ilvl="3" w:tplc="0409000F" w:tentative="1">
+      <w:start w:val="1"/>
+      <w:numFmt w:val="decimal"/>
+      <w:lvlText w:val="%4."/>
+      <w:lvlJc w:val="left"/>
+      <w:pPr>
+        <w:ind w:left="3240" w:hanging="360"/>
+      </w:pPr>
+    </w:lvl>
+    <w:lvl w:ilvl="4" w:tplc="04090019" w:tentative="1">
+      <w:start w:val="1"/>
+      <w:numFmt w:val="lowerLetter"/>
+      <w:lvlText w:val="%5."/>
+      <w:lvlJc w:val="left"/>
+      <w:pPr>
+        <w:ind w:left="3960" w:hanging="360"/>
+      </w:pPr>
+    </w:lvl>
+    <w:lvl w:ilvl="5" w:tplc="0409001B" w:tentative="1">
+      <w:start w:val="1"/>
+      <w:numFmt w:val="lowerRoman"/>
+      <w:lvlText w:val="%6."/>
+      <w:lvlJc w:val="right"/>
+      <w:pPr>
+        <w:ind w:left="4680" w:hanging="180"/>
+      </w:pPr>
+    </w:lvl>
+    <w:lvl w:ilvl="6" w:tplc="0409000F" w:tentative="1">
+      <w:start w:val="1"/>
+      <w:numFmt w:val="decimal"/>
+      <w:lvlText w:val="%7."/>
+      <w:lvlJc w:val="left"/>
+      <w:pPr>
+        <w:ind w:left="5400" w:hanging="360"/>
+      </w:pPr>
+    </w:lvl>
+    <w:lvl w:ilvl="7" w:tplc="04090019" w:tentative="1">
+      <w:start w:val="1"/>
+      <w:numFmt w:val="lowerLetter"/>
+      <w:lvlText w:val="%8."/>
+      <w:lvlJc w:val="left"/>
+      <w:pPr>
+        <w:ind w:left="6120" w:hanging="360"/>
+      </w:pPr>
+    </w:lvl>
+    <w:lvl w:ilvl="8" w:tplc="0409001B" w:tentative="1">
+      <w:start w:val="1"/>
+      <w:numFmt w:val="lowerRoman"/>
+      <w:lvlText w:val="%9."/>
+      <w:lvlJc w:val="right"/>
+      <w:pPr>
+        <w:ind w:left="6840" w:hanging="180"/>
+      </w:pPr>
+    </w:lvl>
+  </w:abstractNum>
+  <w:abstractNum w:abstractNumId="2" w15:restartNumberingAfterBreak="0">
+    <w:nsid w:val="1E3C1E1F"/>
+    <w:multiLevelType w:val="hybridMultilevel"/>
+    <w:tmpl w:val="39D620C6"/>
+    <w:lvl w:ilvl="0" w:tplc="304C3C78">
+      <w:start w:val="1"/>
+      <w:numFmt w:val="decimal"/>
+      <w:lvlText w:val="%1."/>
+      <w:lvlJc w:val="left"/>
+      <w:pPr>
+        <w:ind w:left="1080" w:hanging="360"/>
+      </w:pPr>
+      <w:rPr>
+        <w:rFonts w:hint="default"/>
+        <w:b/>
+      </w:rPr>
+    </w:lvl>
+    <w:lvl w:ilvl="1" w:tplc="04090019">
+      <w:start w:val="1"/>
+      <w:numFmt w:val="lowerLetter"/>
+      <w:lvlText w:val="%2."/>
+      <w:lvlJc w:val="left"/>
+      <w:pPr>
+        <w:ind w:left="1800" w:hanging="360"/>
+      </w:pPr>
+    </w:lvl>
+    <w:lvl w:ilvl="2" w:tplc="0409001B" w:tentative="1">
+      <w:start w:val="1"/>
+      <w:numFmt w:val="lowerRoman"/>
+      <w:lvlText w:val="%3."/>
+      <w:lvlJc w:val="right"/>
+      <w:pPr>
+        <w:ind w:left="2520" w:hanging="180"/>
+      </w:pPr>
+    </w:lvl>
+    <w:lvl w:ilvl="3" w:tplc="0409000F" w:tentative="1">
+      <w:start w:val="1"/>
+      <w:numFmt w:val="decimal"/>
+      <w:lvlText w:val="%4."/>
+      <w:lvlJc w:val="left"/>
+      <w:pPr>
+        <w:ind w:left="3240" w:hanging="360"/>
+      </w:pPr>
+    </w:lvl>
+    <w:lvl w:ilvl="4" w:tplc="04090019" w:tentative="1">
+      <w:start w:val="1"/>
+      <w:numFmt w:val="lowerLetter"/>
+      <w:lvlText w:val="%5."/>
+      <w:lvlJc w:val="left"/>
+      <w:pPr>
+        <w:ind w:left="3960" w:hanging="360"/>
+      </w:pPr>
+    </w:lvl>
+    <w:lvl w:ilvl="5" w:tplc="0409001B" w:tentative="1">
+      <w:start w:val="1"/>
+      <w:numFmt w:val="lowerRoman"/>
+      <w:lvlText w:val="%6."/>
+      <w:lvlJc w:val="right"/>
+      <w:pPr>
+        <w:ind w:left="4680" w:hanging="180"/>
+      </w:pPr>
+    </w:lvl>
+    <w:lvl w:ilvl="6" w:tplc="0409000F" w:tentative="1">
+      <w:start w:val="1"/>
+      <w:numFmt w:val="decimal"/>
+      <w:lvlText w:val="%7."/>
+      <w:lvlJc w:val="left"/>
+      <w:pPr>
+        <w:ind w:left="5400" w:hanging="360"/>
+      </w:pPr>
+    </w:lvl>
+    <w:lvl w:ilvl="7" w:tplc="04090019" w:tentative="1">
+      <w:start w:val="1"/>
+      <w:numFmt w:val="lowerLetter"/>
+      <w:lvlText w:val="%8."/>
+      <w:lvlJc w:val="left"/>
+      <w:pPr>
+        <w:ind w:left="6120" w:hanging="360"/>
+      </w:pPr>
+    </w:lvl>
+    <w:lvl w:ilvl="8" w:tplc="0409001B" w:tentative="1">
+      <w:start w:val="1"/>
+      <w:numFmt w:val="lowerRoman"/>
+      <w:lvlText w:val="%9."/>
+      <w:lvlJc w:val="right"/>
+      <w:pPr>
+        <w:ind w:left="6840" w:hanging="180"/>
+      </w:pPr>
+    </w:lvl>
+  </w:abstractNum>
+  <w:abstractNum w:abstractNumId="3" w15:restartNumberingAfterBreak="0">
+    <w:nsid w:val="38B249DD"/>
+    <w:multiLevelType w:val="hybridMultilevel"/>
+    <w:tmpl w:val="0F24210A"/>
+    <w:lvl w:ilvl="0" w:tplc="F62A336C">
+      <w:start w:val="4"/>
+      <w:numFmt w:val="decimal"/>
+      <w:lvlText w:val="%1."/>
+      <w:lvlJc w:val="left"/>
+      <w:pPr>
+        <w:ind w:left="1080" w:hanging="360"/>
+      </w:pPr>
+      <w:rPr>
+        <w:rFonts w:hint="default"/>
+      </w:rPr>
+    </w:lvl>
+    <w:lvl w:ilvl="1" w:tplc="04090019" w:tentative="1">
+      <w:start w:val="1"/>
+      <w:numFmt w:val="lowerLetter"/>
+      <w:lvlText w:val="%2."/>
+      <w:lvlJc w:val="left"/>
+      <w:pPr>
+        <w:ind w:left="1800" w:hanging="360"/>
+      </w:pPr>
+    </w:lvl>
+    <w:lvl w:ilvl="2" w:tplc="0409001B" w:tentative="1">
+      <w:start w:val="1"/>
+      <w:numFmt w:val="lowerRoman"/>
+      <w:lvlText w:val="%3."/>
+      <w:lvlJc w:val="right"/>
+      <w:pPr>
+        <w:ind w:left="2520" w:hanging="180"/>
+      </w:pPr>
+    </w:lvl>
+    <w:lvl w:ilvl="3" w:tplc="0409000F" w:tentative="1">
+      <w:start w:val="1"/>
+      <w:numFmt w:val="decimal"/>
+      <w:lvlText w:val="%4."/>
+      <w:lvlJc w:val="left"/>
+      <w:pPr>
+        <w:ind w:left="3240" w:hanging="360"/>
+      </w:pPr>
+    </w:lvl>
+    <w:lvl w:ilvl="4" w:tplc="04090019" w:tentative="1">
+      <w:start w:val="1"/>
+      <w:numFmt w:val="lowerLetter"/>
+      <w:lvlText w:val="%5."/>
+      <w:lvlJc w:val="left"/>
+      <w:pPr>
+        <w:ind w:left="3960" w:hanging="360"/>
+      </w:pPr>
+    </w:lvl>
+    <w:lvl w:ilvl="5" w:tplc="0409001B" w:tentative="1">
+      <w:start w:val="1"/>
+      <w:numFmt w:val="lowerRoman"/>
+      <w:lvlText w:val="%6."/>
+      <w:lvlJc w:val="right"/>
+      <w:pPr>
+        <w:ind w:left="4680" w:hanging="180"/>
+      </w:pPr>
+    </w:lvl>
+    <w:lvl w:ilvl="6" w:tplc="0409000F" w:tentative="1">
+      <w:start w:val="1"/>
+      <w:numFmt w:val="decimal"/>
+      <w:lvlText w:val="%7."/>
+      <w:lvlJc w:val="left"/>
+      <w:pPr>
+        <w:ind w:left="5400" w:hanging="360"/>
+      </w:pPr>
+    </w:lvl>
+    <w:lvl w:ilvl="7" w:tplc="04090019" w:tentative="1">
+      <w:start w:val="1"/>
+      <w:numFmt w:val="lowerLetter"/>
+      <w:lvlText w:val="%8."/>
+      <w:lvlJc w:val="left"/>
+      <w:pPr>
+        <w:ind w:left="6120" w:hanging="360"/>
+      </w:pPr>
+    </w:lvl>
+    <w:lvl w:ilvl="8" w:tplc="0409001B" w:tentative="1">
+      <w:start w:val="1"/>
+      <w:numFmt w:val="lowerRoman"/>
+      <w:lvlText w:val="%9."/>
+      <w:lvlJc w:val="right"/>
+      <w:pPr>
+        <w:ind w:left="6840" w:hanging="180"/>
+      </w:pPr>
+    </w:lvl>
+  </w:abstractNum>
+  <w:abstractNum w:abstractNumId="4" w15:restartNumberingAfterBreak="0">
     <w:nsid w:val="54307A04"/>
     <w:multiLevelType w:val="hybridMultilevel"/>
     <w:tmpl w:val="4E8A8BC4"/>
@@ -3583,7 +6373,96 @@
       </w:pPr>
     </w:lvl>
   </w:abstractNum>
-  <w:abstractNum w:abstractNumId="2" w15:restartNumberingAfterBreak="0">
+  <w:abstractNum w:abstractNumId="5" w15:restartNumberingAfterBreak="0">
+    <w:nsid w:val="56B80E4E"/>
+    <w:multiLevelType w:val="hybridMultilevel"/>
+    <w:tmpl w:val="3AFE77F2"/>
+    <w:lvl w:ilvl="0" w:tplc="04090011">
+      <w:start w:val="1"/>
+      <w:numFmt w:val="decimal"/>
+      <w:lvlText w:val="%1)"/>
+      <w:lvlJc w:val="left"/>
+      <w:pPr>
+        <w:ind w:left="720" w:hanging="360"/>
+      </w:pPr>
+      <w:rPr>
+        <w:rFonts w:hint="default"/>
+      </w:rPr>
+    </w:lvl>
+    <w:lvl w:ilvl="1" w:tplc="04090019" w:tentative="1">
+      <w:start w:val="1"/>
+      <w:numFmt w:val="lowerLetter"/>
+      <w:lvlText w:val="%2."/>
+      <w:lvlJc w:val="left"/>
+      <w:pPr>
+        <w:ind w:left="1440" w:hanging="360"/>
+      </w:pPr>
+    </w:lvl>
+    <w:lvl w:ilvl="2" w:tplc="0409001B" w:tentative="1">
+      <w:start w:val="1"/>
+      <w:numFmt w:val="lowerRoman"/>
+      <w:lvlText w:val="%3."/>
+      <w:lvlJc w:val="right"/>
+      <w:pPr>
+        <w:ind w:left="2160" w:hanging="180"/>
+      </w:pPr>
+    </w:lvl>
+    <w:lvl w:ilvl="3" w:tplc="0409000F" w:tentative="1">
+      <w:start w:val="1"/>
+      <w:numFmt w:val="decimal"/>
+      <w:lvlText w:val="%4."/>
+      <w:lvlJc w:val="left"/>
+      <w:pPr>
+        <w:ind w:left="2880" w:hanging="360"/>
+      </w:pPr>
+    </w:lvl>
+    <w:lvl w:ilvl="4" w:tplc="04090019" w:tentative="1">
+      <w:start w:val="1"/>
+      <w:numFmt w:val="lowerLetter"/>
+      <w:lvlText w:val="%5."/>
+      <w:lvlJc w:val="left"/>
+      <w:pPr>
+        <w:ind w:left="3600" w:hanging="360"/>
+      </w:pPr>
+    </w:lvl>
+    <w:lvl w:ilvl="5" w:tplc="0409001B" w:tentative="1">
+      <w:start w:val="1"/>
+      <w:numFmt w:val="lowerRoman"/>
+      <w:lvlText w:val="%6."/>
+      <w:lvlJc w:val="right"/>
+      <w:pPr>
+        <w:ind w:left="4320" w:hanging="180"/>
+      </w:pPr>
+    </w:lvl>
+    <w:lvl w:ilvl="6" w:tplc="0409000F" w:tentative="1">
+      <w:start w:val="1"/>
+      <w:numFmt w:val="decimal"/>
+      <w:lvlText w:val="%7."/>
+      <w:lvlJc w:val="left"/>
+      <w:pPr>
+        <w:ind w:left="5040" w:hanging="360"/>
+      </w:pPr>
+    </w:lvl>
+    <w:lvl w:ilvl="7" w:tplc="04090019" w:tentative="1">
+      <w:start w:val="1"/>
+      <w:numFmt w:val="lowerLetter"/>
+      <w:lvlText w:val="%8."/>
+      <w:lvlJc w:val="left"/>
+      <w:pPr>
+        <w:ind w:left="5760" w:hanging="360"/>
+      </w:pPr>
+    </w:lvl>
+    <w:lvl w:ilvl="8" w:tplc="0409001B" w:tentative="1">
+      <w:start w:val="1"/>
+      <w:numFmt w:val="lowerRoman"/>
+      <w:lvlText w:val="%9."/>
+      <w:lvlJc w:val="right"/>
+      <w:pPr>
+        <w:ind w:left="6480" w:hanging="180"/>
+      </w:pPr>
+    </w:lvl>
+  </w:abstractNum>
+  <w:abstractNum w:abstractNumId="6" w15:restartNumberingAfterBreak="0">
     <w:nsid w:val="56CF0451"/>
     <w:multiLevelType w:val="hybridMultilevel"/>
     <w:tmpl w:val="1E120728"/>
@@ -3695,14 +6574,119 @@
       </w:rPr>
     </w:lvl>
   </w:abstractNum>
+  <w:abstractNum w:abstractNumId="7" w15:restartNumberingAfterBreak="0">
+    <w:nsid w:val="722716EF"/>
+    <w:multiLevelType w:val="hybridMultilevel"/>
+    <w:tmpl w:val="39D620C6"/>
+    <w:lvl w:ilvl="0" w:tplc="304C3C78">
+      <w:start w:val="1"/>
+      <w:numFmt w:val="decimal"/>
+      <w:lvlText w:val="%1."/>
+      <w:lvlJc w:val="left"/>
+      <w:pPr>
+        <w:ind w:left="1080" w:hanging="360"/>
+      </w:pPr>
+      <w:rPr>
+        <w:rFonts w:hint="default"/>
+        <w:b/>
+      </w:rPr>
+    </w:lvl>
+    <w:lvl w:ilvl="1" w:tplc="04090019">
+      <w:start w:val="1"/>
+      <w:numFmt w:val="lowerLetter"/>
+      <w:lvlText w:val="%2."/>
+      <w:lvlJc w:val="left"/>
+      <w:pPr>
+        <w:ind w:left="1800" w:hanging="360"/>
+      </w:pPr>
+    </w:lvl>
+    <w:lvl w:ilvl="2" w:tplc="0409001B" w:tentative="1">
+      <w:start w:val="1"/>
+      <w:numFmt w:val="lowerRoman"/>
+      <w:lvlText w:val="%3."/>
+      <w:lvlJc w:val="right"/>
+      <w:pPr>
+        <w:ind w:left="2520" w:hanging="180"/>
+      </w:pPr>
+    </w:lvl>
+    <w:lvl w:ilvl="3" w:tplc="0409000F" w:tentative="1">
+      <w:start w:val="1"/>
+      <w:numFmt w:val="decimal"/>
+      <w:lvlText w:val="%4."/>
+      <w:lvlJc w:val="left"/>
+      <w:pPr>
+        <w:ind w:left="3240" w:hanging="360"/>
+      </w:pPr>
+    </w:lvl>
+    <w:lvl w:ilvl="4" w:tplc="04090019" w:tentative="1">
+      <w:start w:val="1"/>
+      <w:numFmt w:val="lowerLetter"/>
+      <w:lvlText w:val="%5."/>
+      <w:lvlJc w:val="left"/>
+      <w:pPr>
+        <w:ind w:left="3960" w:hanging="360"/>
+      </w:pPr>
+    </w:lvl>
+    <w:lvl w:ilvl="5" w:tplc="0409001B" w:tentative="1">
+      <w:start w:val="1"/>
+      <w:numFmt w:val="lowerRoman"/>
+      <w:lvlText w:val="%6."/>
+      <w:lvlJc w:val="right"/>
+      <w:pPr>
+        <w:ind w:left="4680" w:hanging="180"/>
+      </w:pPr>
+    </w:lvl>
+    <w:lvl w:ilvl="6" w:tplc="0409000F" w:tentative="1">
+      <w:start w:val="1"/>
+      <w:numFmt w:val="decimal"/>
+      <w:lvlText w:val="%7."/>
+      <w:lvlJc w:val="left"/>
+      <w:pPr>
+        <w:ind w:left="5400" w:hanging="360"/>
+      </w:pPr>
+    </w:lvl>
+    <w:lvl w:ilvl="7" w:tplc="04090019" w:tentative="1">
+      <w:start w:val="1"/>
+      <w:numFmt w:val="lowerLetter"/>
+      <w:lvlText w:val="%8."/>
+      <w:lvlJc w:val="left"/>
+      <w:pPr>
+        <w:ind w:left="6120" w:hanging="360"/>
+      </w:pPr>
+    </w:lvl>
+    <w:lvl w:ilvl="8" w:tplc="0409001B" w:tentative="1">
+      <w:start w:val="1"/>
+      <w:numFmt w:val="lowerRoman"/>
+      <w:lvlText w:val="%9."/>
+      <w:lvlJc w:val="right"/>
+      <w:pPr>
+        <w:ind w:left="6840" w:hanging="180"/>
+      </w:pPr>
+    </w:lvl>
+  </w:abstractNum>
   <w:num w:numId="1">
+    <w:abstractNumId w:val="6"/>
+  </w:num>
+  <w:num w:numId="2">
+    <w:abstractNumId w:val="1"/>
+  </w:num>
+  <w:num w:numId="3">
+    <w:abstractNumId w:val="4"/>
+  </w:num>
+  <w:num w:numId="4">
+    <w:abstractNumId w:val="7"/>
+  </w:num>
+  <w:num w:numId="5">
+    <w:abstractNumId w:val="5"/>
+  </w:num>
+  <w:num w:numId="6">
     <w:abstractNumId w:val="2"/>
   </w:num>
-  <w:num w:numId="2">
+  <w:num w:numId="7">
     <w:abstractNumId w:val="0"/>
   </w:num>
-  <w:num w:numId="3">
-    <w:abstractNumId w:val="1"/>
+  <w:num w:numId="8">
+    <w:abstractNumId w:val="3"/>
   </w:num>
 </w:numbering>
 </file>
@@ -4148,6 +7132,39 @@
       <w:contextualSpacing/>
     </w:pPr>
   </w:style>
+  <w:style w:type="character" w:styleId="Hyperlink">
+    <w:name w:val="Hyperlink"/>
+    <w:basedOn w:val="DefaultParagraphFont"/>
+    <w:uiPriority w:val="99"/>
+    <w:unhideWhenUsed/>
+    <w:rsid w:val="006E78D5"/>
+    <w:rPr>
+      <w:color w:val="0563C1" w:themeColor="hyperlink"/>
+      <w:u w:val="single"/>
+    </w:rPr>
+  </w:style>
+  <w:style w:type="character" w:styleId="UnresolvedMention">
+    <w:name w:val="Unresolved Mention"/>
+    <w:basedOn w:val="DefaultParagraphFont"/>
+    <w:uiPriority w:val="99"/>
+    <w:semiHidden/>
+    <w:unhideWhenUsed/>
+    <w:rsid w:val="006E78D5"/>
+    <w:rPr>
+      <w:color w:val="605E5C"/>
+      <w:shd w:val="clear" w:color="auto" w:fill="E1DFDD"/>
+    </w:rPr>
+  </w:style>
+  <w:style w:type="character" w:styleId="PlaceholderText">
+    <w:name w:val="Placeholder Text"/>
+    <w:basedOn w:val="DefaultParagraphFont"/>
+    <w:uiPriority w:val="99"/>
+    <w:semiHidden/>
+    <w:rsid w:val="00444053"/>
+    <w:rPr>
+      <w:color w:val="808080"/>
+    </w:rPr>
+  </w:style>
 </w:styles>
 </file>
 

</xml_diff>